<commit_message>
Write design documents and add solution.
</commit_message>
<xml_diff>
--- a/doc/28分析网站功能说明.docx
+++ b/doc/28分析网站功能说明.docx
@@ -773,7 +773,7 @@
         <w:ind w:left="227" w:firstLineChars="0" w:firstLine="0"/>
         <w:jc w:val="left"/>
         <w:rPr>
-          <w:rFonts w:ascii="微软雅黑" w:eastAsia="微软雅黑" w:hAnsi="微软雅黑" w:hint="eastAsia"/>
+          <w:rFonts w:ascii="微软雅黑" w:eastAsia="微软雅黑" w:hAnsi="微软雅黑"/>
           <w:sz w:val="24"/>
           <w:szCs w:val="24"/>
         </w:rPr>
@@ -832,7 +832,6 @@
             <w:pPr>
               <w:ind w:firstLineChars="200" w:firstLine="420"/>
               <w:rPr>
-                <w:rFonts w:hint="eastAsia"/>
                 <w:szCs w:val="21"/>
               </w:rPr>
             </w:pPr>
@@ -931,7 +930,6 @@
           <w:p>
             <w:pPr>
               <w:rPr>
-                <w:rFonts w:hint="eastAsia"/>
                 <w:szCs w:val="21"/>
               </w:rPr>
             </w:pPr>
@@ -951,7 +949,6 @@
           <w:p>
             <w:pPr>
               <w:rPr>
-                <w:rFonts w:hint="eastAsia"/>
                 <w:szCs w:val="21"/>
               </w:rPr>
             </w:pPr>
@@ -971,7 +968,6 @@
           <w:p>
             <w:pPr>
               <w:rPr>
-                <w:rFonts w:hint="eastAsia"/>
                 <w:szCs w:val="21"/>
               </w:rPr>
             </w:pPr>
@@ -991,7 +987,6 @@
           <w:p>
             <w:pPr>
               <w:rPr>
-                <w:rFonts w:hint="eastAsia"/>
                 <w:szCs w:val="21"/>
               </w:rPr>
             </w:pPr>
@@ -1011,7 +1006,6 @@
           <w:p>
             <w:pPr>
               <w:rPr>
-                <w:rFonts w:hint="eastAsia"/>
                 <w:szCs w:val="21"/>
               </w:rPr>
             </w:pPr>
@@ -1024,7 +1018,6 @@
           <w:p>
             <w:pPr>
               <w:rPr>
-                <w:rFonts w:hint="eastAsia"/>
                 <w:szCs w:val="21"/>
               </w:rPr>
             </w:pPr>
@@ -1037,7 +1030,6 @@
           <w:p>
             <w:pPr>
               <w:rPr>
-                <w:rFonts w:hint="eastAsia"/>
                 <w:szCs w:val="21"/>
               </w:rPr>
             </w:pPr>
@@ -1050,7 +1042,6 @@
           <w:p>
             <w:pPr>
               <w:rPr>
-                <w:rFonts w:hint="eastAsia"/>
                 <w:szCs w:val="21"/>
               </w:rPr>
             </w:pPr>
@@ -1063,7 +1054,6 @@
           <w:p>
             <w:pPr>
               <w:rPr>
-                <w:rFonts w:hint="eastAsia"/>
                 <w:szCs w:val="21"/>
               </w:rPr>
             </w:pPr>
@@ -1076,7 +1066,6 @@
           <w:p>
             <w:pPr>
               <w:rPr>
-                <w:rFonts w:hint="eastAsia"/>
                 <w:szCs w:val="21"/>
               </w:rPr>
             </w:pPr>
@@ -1089,7 +1078,6 @@
           <w:p>
             <w:pPr>
               <w:rPr>
-                <w:rFonts w:hint="eastAsia"/>
                 <w:szCs w:val="21"/>
               </w:rPr>
             </w:pPr>
@@ -1102,7 +1090,6 @@
           <w:p>
             <w:pPr>
               <w:rPr>
-                <w:rFonts w:hint="eastAsia"/>
                 <w:szCs w:val="21"/>
               </w:rPr>
             </w:pPr>
@@ -1115,7 +1102,6 @@
           <w:p>
             <w:pPr>
               <w:rPr>
-                <w:rFonts w:hint="eastAsia"/>
                 <w:szCs w:val="21"/>
               </w:rPr>
             </w:pPr>
@@ -1128,7 +1114,6 @@
           <w:p>
             <w:pPr>
               <w:rPr>
-                <w:rFonts w:hint="eastAsia"/>
                 <w:szCs w:val="21"/>
               </w:rPr>
             </w:pPr>
@@ -1141,7 +1126,6 @@
           <w:p>
             <w:pPr>
               <w:rPr>
-                <w:rFonts w:hint="eastAsia"/>
                 <w:szCs w:val="21"/>
               </w:rPr>
             </w:pPr>
@@ -1154,7 +1138,6 @@
           <w:p>
             <w:pPr>
               <w:rPr>
-                <w:rFonts w:hint="eastAsia"/>
                 <w:szCs w:val="21"/>
               </w:rPr>
             </w:pPr>
@@ -1167,7 +1150,6 @@
           <w:p>
             <w:pPr>
               <w:rPr>
-                <w:rFonts w:hint="eastAsia"/>
                 <w:szCs w:val="21"/>
               </w:rPr>
             </w:pPr>
@@ -1180,7 +1162,6 @@
           <w:p>
             <w:pPr>
               <w:rPr>
-                <w:rFonts w:hint="eastAsia"/>
                 <w:szCs w:val="21"/>
               </w:rPr>
             </w:pPr>
@@ -1193,7 +1174,6 @@
           <w:p>
             <w:pPr>
               <w:rPr>
-                <w:rFonts w:hint="eastAsia"/>
                 <w:szCs w:val="21"/>
               </w:rPr>
             </w:pPr>
@@ -1206,7 +1186,6 @@
           <w:p>
             <w:pPr>
               <w:rPr>
-                <w:rFonts w:hint="eastAsia"/>
                 <w:szCs w:val="21"/>
               </w:rPr>
             </w:pPr>
@@ -1221,7 +1200,6 @@
           <w:p>
             <w:pPr>
               <w:rPr>
-                <w:rFonts w:hint="eastAsia"/>
                 <w:szCs w:val="21"/>
               </w:rPr>
             </w:pPr>
@@ -1241,7 +1219,6 @@
           <w:p>
             <w:pPr>
               <w:rPr>
-                <w:rFonts w:hint="eastAsia"/>
                 <w:szCs w:val="21"/>
               </w:rPr>
             </w:pPr>
@@ -1261,7 +1238,6 @@
           <w:p>
             <w:pPr>
               <w:rPr>
-                <w:rFonts w:hint="eastAsia"/>
                 <w:szCs w:val="21"/>
               </w:rPr>
             </w:pPr>
@@ -1281,7 +1257,6 @@
           <w:p>
             <w:pPr>
               <w:rPr>
-                <w:rFonts w:hint="eastAsia"/>
                 <w:szCs w:val="21"/>
               </w:rPr>
             </w:pPr>
@@ -1301,7 +1276,6 @@
           <w:p>
             <w:pPr>
               <w:rPr>
-                <w:rFonts w:hint="eastAsia"/>
                 <w:szCs w:val="21"/>
               </w:rPr>
             </w:pPr>
@@ -1314,7 +1288,6 @@
           <w:p>
             <w:pPr>
               <w:rPr>
-                <w:rFonts w:hint="eastAsia"/>
                 <w:szCs w:val="21"/>
               </w:rPr>
             </w:pPr>
@@ -1327,7 +1300,6 @@
           <w:p>
             <w:pPr>
               <w:rPr>
-                <w:rFonts w:hint="eastAsia"/>
                 <w:szCs w:val="21"/>
               </w:rPr>
             </w:pPr>
@@ -1340,7 +1312,6 @@
           <w:p>
             <w:pPr>
               <w:rPr>
-                <w:rFonts w:hint="eastAsia"/>
                 <w:szCs w:val="21"/>
               </w:rPr>
             </w:pPr>
@@ -1353,7 +1324,6 @@
           <w:p>
             <w:pPr>
               <w:rPr>
-                <w:rFonts w:hint="eastAsia"/>
                 <w:szCs w:val="21"/>
               </w:rPr>
             </w:pPr>
@@ -1366,7 +1336,6 @@
           <w:p>
             <w:pPr>
               <w:rPr>
-                <w:rFonts w:hint="eastAsia"/>
                 <w:szCs w:val="21"/>
               </w:rPr>
             </w:pPr>
@@ -1379,7 +1348,6 @@
           <w:p>
             <w:pPr>
               <w:rPr>
-                <w:rFonts w:hint="eastAsia"/>
                 <w:szCs w:val="21"/>
               </w:rPr>
             </w:pPr>
@@ -1392,7 +1360,6 @@
           <w:p>
             <w:pPr>
               <w:rPr>
-                <w:rFonts w:hint="eastAsia"/>
                 <w:szCs w:val="21"/>
               </w:rPr>
             </w:pPr>
@@ -1405,7 +1372,6 @@
           <w:p>
             <w:pPr>
               <w:rPr>
-                <w:rFonts w:hint="eastAsia"/>
                 <w:szCs w:val="21"/>
               </w:rPr>
             </w:pPr>
@@ -1418,7 +1384,6 @@
           <w:p>
             <w:pPr>
               <w:rPr>
-                <w:rFonts w:hint="eastAsia"/>
                 <w:szCs w:val="21"/>
               </w:rPr>
             </w:pPr>
@@ -1431,7 +1396,6 @@
           <w:p>
             <w:pPr>
               <w:rPr>
-                <w:rFonts w:hint="eastAsia"/>
                 <w:szCs w:val="21"/>
               </w:rPr>
             </w:pPr>
@@ -1444,7 +1408,6 @@
           <w:p>
             <w:pPr>
               <w:rPr>
-                <w:rFonts w:hint="eastAsia"/>
                 <w:szCs w:val="21"/>
               </w:rPr>
             </w:pPr>
@@ -1457,7 +1420,6 @@
           <w:p>
             <w:pPr>
               <w:rPr>
-                <w:rFonts w:hint="eastAsia"/>
                 <w:szCs w:val="21"/>
               </w:rPr>
             </w:pPr>
@@ -1470,7 +1432,6 @@
           <w:p>
             <w:pPr>
               <w:rPr>
-                <w:rFonts w:hint="eastAsia"/>
                 <w:szCs w:val="21"/>
               </w:rPr>
             </w:pPr>
@@ -1483,7 +1444,6 @@
           <w:p>
             <w:pPr>
               <w:rPr>
-                <w:rFonts w:hint="eastAsia"/>
                 <w:szCs w:val="21"/>
               </w:rPr>
             </w:pPr>
@@ -1496,7 +1456,6 @@
           <w:p>
             <w:pPr>
               <w:rPr>
-                <w:rFonts w:hint="eastAsia"/>
                 <w:szCs w:val="21"/>
               </w:rPr>
             </w:pPr>
@@ -1511,7 +1470,6 @@
           <w:p>
             <w:pPr>
               <w:rPr>
-                <w:rFonts w:hint="eastAsia"/>
                 <w:szCs w:val="21"/>
               </w:rPr>
             </w:pPr>
@@ -1531,7 +1489,6 @@
           <w:p>
             <w:pPr>
               <w:rPr>
-                <w:rFonts w:hint="eastAsia"/>
                 <w:szCs w:val="21"/>
               </w:rPr>
             </w:pPr>
@@ -1551,7 +1508,6 @@
           <w:p>
             <w:pPr>
               <w:rPr>
-                <w:rFonts w:hint="eastAsia"/>
                 <w:szCs w:val="21"/>
               </w:rPr>
             </w:pPr>
@@ -1571,7 +1527,6 @@
           <w:p>
             <w:pPr>
               <w:rPr>
-                <w:rFonts w:hint="eastAsia"/>
                 <w:szCs w:val="21"/>
               </w:rPr>
             </w:pPr>
@@ -1591,7 +1546,6 @@
           <w:p>
             <w:pPr>
               <w:rPr>
-                <w:rFonts w:hint="eastAsia"/>
                 <w:szCs w:val="21"/>
               </w:rPr>
             </w:pPr>
@@ -1604,7 +1558,6 @@
           <w:p>
             <w:pPr>
               <w:rPr>
-                <w:rFonts w:hint="eastAsia"/>
                 <w:szCs w:val="21"/>
               </w:rPr>
             </w:pPr>
@@ -1617,7 +1570,6 @@
           <w:p>
             <w:pPr>
               <w:rPr>
-                <w:rFonts w:hint="eastAsia"/>
                 <w:szCs w:val="21"/>
               </w:rPr>
             </w:pPr>
@@ -1630,7 +1582,6 @@
           <w:p>
             <w:pPr>
               <w:rPr>
-                <w:rFonts w:hint="eastAsia"/>
                 <w:szCs w:val="21"/>
               </w:rPr>
             </w:pPr>
@@ -1643,7 +1594,6 @@
           <w:p>
             <w:pPr>
               <w:rPr>
-                <w:rFonts w:hint="eastAsia"/>
                 <w:szCs w:val="21"/>
               </w:rPr>
             </w:pPr>
@@ -1656,7 +1606,6 @@
           <w:p>
             <w:pPr>
               <w:rPr>
-                <w:rFonts w:hint="eastAsia"/>
                 <w:szCs w:val="21"/>
               </w:rPr>
             </w:pPr>
@@ -1669,7 +1618,6 @@
           <w:p>
             <w:pPr>
               <w:rPr>
-                <w:rFonts w:hint="eastAsia"/>
                 <w:szCs w:val="21"/>
               </w:rPr>
             </w:pPr>
@@ -1682,7 +1630,6 @@
           <w:p>
             <w:pPr>
               <w:rPr>
-                <w:rFonts w:hint="eastAsia"/>
                 <w:szCs w:val="21"/>
               </w:rPr>
             </w:pPr>
@@ -1695,7 +1642,6 @@
           <w:p>
             <w:pPr>
               <w:rPr>
-                <w:rFonts w:hint="eastAsia"/>
                 <w:szCs w:val="21"/>
               </w:rPr>
             </w:pPr>
@@ -1708,7 +1654,6 @@
           <w:p>
             <w:pPr>
               <w:rPr>
-                <w:rFonts w:hint="eastAsia"/>
                 <w:szCs w:val="21"/>
               </w:rPr>
             </w:pPr>
@@ -1721,7 +1666,6 @@
           <w:p>
             <w:pPr>
               <w:rPr>
-                <w:rFonts w:hint="eastAsia"/>
                 <w:szCs w:val="21"/>
               </w:rPr>
             </w:pPr>
@@ -1734,7 +1678,6 @@
           <w:p>
             <w:pPr>
               <w:rPr>
-                <w:rFonts w:hint="eastAsia"/>
                 <w:szCs w:val="21"/>
               </w:rPr>
             </w:pPr>
@@ -1747,7 +1690,6 @@
           <w:p>
             <w:pPr>
               <w:rPr>
-                <w:rFonts w:hint="eastAsia"/>
                 <w:szCs w:val="21"/>
               </w:rPr>
             </w:pPr>
@@ -1760,7 +1702,6 @@
           <w:p>
             <w:pPr>
               <w:rPr>
-                <w:rFonts w:hint="eastAsia"/>
                 <w:szCs w:val="21"/>
               </w:rPr>
             </w:pPr>
@@ -1773,7 +1714,6 @@
           <w:p>
             <w:pPr>
               <w:rPr>
-                <w:rFonts w:hint="eastAsia"/>
                 <w:szCs w:val="21"/>
               </w:rPr>
             </w:pPr>
@@ -1786,7 +1726,6 @@
           <w:p>
             <w:pPr>
               <w:rPr>
-                <w:rFonts w:hint="eastAsia"/>
                 <w:szCs w:val="21"/>
               </w:rPr>
             </w:pPr>
@@ -1801,7 +1740,6 @@
           <w:p>
             <w:pPr>
               <w:rPr>
-                <w:rFonts w:hint="eastAsia"/>
                 <w:szCs w:val="21"/>
               </w:rPr>
             </w:pPr>
@@ -1821,7 +1759,6 @@
           <w:p>
             <w:pPr>
               <w:rPr>
-                <w:rFonts w:hint="eastAsia"/>
                 <w:szCs w:val="21"/>
               </w:rPr>
             </w:pPr>
@@ -1841,7 +1778,6 @@
           <w:p>
             <w:pPr>
               <w:rPr>
-                <w:rFonts w:hint="eastAsia"/>
                 <w:szCs w:val="21"/>
               </w:rPr>
             </w:pPr>
@@ -1861,7 +1797,6 @@
           <w:p>
             <w:pPr>
               <w:rPr>
-                <w:rFonts w:hint="eastAsia"/>
                 <w:szCs w:val="21"/>
               </w:rPr>
             </w:pPr>
@@ -1881,7 +1816,6 @@
           <w:p>
             <w:pPr>
               <w:rPr>
-                <w:rFonts w:hint="eastAsia"/>
                 <w:szCs w:val="21"/>
               </w:rPr>
             </w:pPr>
@@ -1894,7 +1828,6 @@
           <w:p>
             <w:pPr>
               <w:rPr>
-                <w:rFonts w:hint="eastAsia"/>
                 <w:szCs w:val="21"/>
               </w:rPr>
             </w:pPr>
@@ -1907,7 +1840,6 @@
           <w:p>
             <w:pPr>
               <w:rPr>
-                <w:rFonts w:hint="eastAsia"/>
                 <w:szCs w:val="21"/>
               </w:rPr>
             </w:pPr>
@@ -1920,7 +1852,6 @@
           <w:p>
             <w:pPr>
               <w:rPr>
-                <w:rFonts w:hint="eastAsia"/>
                 <w:szCs w:val="21"/>
               </w:rPr>
             </w:pPr>
@@ -1933,7 +1864,6 @@
           <w:p>
             <w:pPr>
               <w:rPr>
-                <w:rFonts w:hint="eastAsia"/>
                 <w:szCs w:val="21"/>
               </w:rPr>
             </w:pPr>
@@ -1946,7 +1876,6 @@
           <w:p>
             <w:pPr>
               <w:rPr>
-                <w:rFonts w:hint="eastAsia"/>
                 <w:szCs w:val="21"/>
               </w:rPr>
             </w:pPr>
@@ -1959,7 +1888,6 @@
           <w:p>
             <w:pPr>
               <w:rPr>
-                <w:rFonts w:hint="eastAsia"/>
                 <w:szCs w:val="21"/>
               </w:rPr>
             </w:pPr>
@@ -1972,7 +1900,6 @@
           <w:p>
             <w:pPr>
               <w:rPr>
-                <w:rFonts w:hint="eastAsia"/>
                 <w:szCs w:val="21"/>
               </w:rPr>
             </w:pPr>
@@ -1985,7 +1912,6 @@
           <w:p>
             <w:pPr>
               <w:rPr>
-                <w:rFonts w:hint="eastAsia"/>
                 <w:szCs w:val="21"/>
               </w:rPr>
             </w:pPr>
@@ -1998,7 +1924,6 @@
           <w:p>
             <w:pPr>
               <w:rPr>
-                <w:rFonts w:hint="eastAsia"/>
                 <w:szCs w:val="21"/>
               </w:rPr>
             </w:pPr>
@@ -2011,7 +1936,6 @@
           <w:p>
             <w:pPr>
               <w:rPr>
-                <w:rFonts w:hint="eastAsia"/>
                 <w:szCs w:val="21"/>
               </w:rPr>
             </w:pPr>
@@ -2024,7 +1948,6 @@
           <w:p>
             <w:pPr>
               <w:rPr>
-                <w:rFonts w:hint="eastAsia"/>
                 <w:szCs w:val="21"/>
               </w:rPr>
             </w:pPr>
@@ -2037,7 +1960,6 @@
           <w:p>
             <w:pPr>
               <w:rPr>
-                <w:rFonts w:hint="eastAsia"/>
                 <w:szCs w:val="21"/>
               </w:rPr>
             </w:pPr>
@@ -2050,7 +1972,6 @@
           <w:p>
             <w:pPr>
               <w:rPr>
-                <w:rFonts w:hint="eastAsia"/>
                 <w:szCs w:val="21"/>
               </w:rPr>
             </w:pPr>
@@ -2063,7 +1984,6 @@
           <w:p>
             <w:pPr>
               <w:rPr>
-                <w:rFonts w:hint="eastAsia"/>
                 <w:szCs w:val="21"/>
               </w:rPr>
             </w:pPr>
@@ -2076,7 +1996,6 @@
           <w:p>
             <w:pPr>
               <w:rPr>
-                <w:rFonts w:hint="eastAsia"/>
                 <w:szCs w:val="21"/>
               </w:rPr>
             </w:pPr>
@@ -2092,7 +2011,6 @@
           <w:p>
             <w:pPr>
               <w:rPr>
-                <w:rFonts w:hint="eastAsia"/>
                 <w:szCs w:val="21"/>
               </w:rPr>
             </w:pPr>
@@ -2113,7 +2031,7 @@
         <w:ind w:left="227" w:firstLineChars="0" w:firstLine="0"/>
         <w:jc w:val="left"/>
         <w:rPr>
-          <w:rFonts w:ascii="微软雅黑" w:eastAsia="微软雅黑" w:hAnsi="微软雅黑" w:hint="eastAsia"/>
+          <w:rFonts w:ascii="微软雅黑" w:eastAsia="微软雅黑" w:hAnsi="微软雅黑"/>
           <w:sz w:val="24"/>
           <w:szCs w:val="24"/>
         </w:rPr>
@@ -2153,7 +2071,7 @@
         <w:ind w:left="227" w:firstLineChars="0" w:firstLine="0"/>
         <w:jc w:val="left"/>
         <w:rPr>
-          <w:rFonts w:ascii="微软雅黑" w:eastAsia="微软雅黑" w:hAnsi="微软雅黑" w:hint="eastAsia"/>
+          <w:rFonts w:ascii="微软雅黑" w:eastAsia="微软雅黑" w:hAnsi="微软雅黑"/>
           <w:sz w:val="24"/>
           <w:szCs w:val="24"/>
         </w:rPr>
@@ -2213,7 +2131,7 @@
         <w:ind w:left="227" w:firstLineChars="0" w:firstLine="0"/>
         <w:jc w:val="left"/>
         <w:rPr>
-          <w:rFonts w:ascii="微软雅黑" w:eastAsia="微软雅黑" w:hAnsi="微软雅黑" w:hint="eastAsia"/>
+          <w:rFonts w:ascii="微软雅黑" w:eastAsia="微软雅黑" w:hAnsi="微软雅黑"/>
           <w:sz w:val="24"/>
           <w:szCs w:val="24"/>
         </w:rPr>
@@ -2282,7 +2200,7 @@
         <w:ind w:left="227" w:firstLineChars="0" w:firstLine="0"/>
         <w:jc w:val="left"/>
         <w:rPr>
-          <w:rFonts w:ascii="微软雅黑" w:eastAsia="微软雅黑" w:hAnsi="微软雅黑" w:hint="eastAsia"/>
+          <w:rFonts w:ascii="微软雅黑" w:eastAsia="微软雅黑" w:hAnsi="微软雅黑"/>
           <w:sz w:val="24"/>
           <w:szCs w:val="24"/>
         </w:rPr>
@@ -2342,7 +2260,7 @@
         <w:ind w:left="227" w:firstLineChars="0" w:firstLine="0"/>
         <w:jc w:val="left"/>
         <w:rPr>
-          <w:rFonts w:ascii="微软雅黑" w:eastAsia="微软雅黑" w:hAnsi="微软雅黑" w:hint="eastAsia"/>
+          <w:rFonts w:ascii="微软雅黑" w:eastAsia="微软雅黑" w:hAnsi="微软雅黑"/>
           <w:sz w:val="24"/>
           <w:szCs w:val="24"/>
         </w:rPr>
@@ -2387,9 +2305,6 @@
           <w:p>
             <w:pPr>
               <w:jc w:val="center"/>
-              <w:rPr>
-                <w:rFonts w:hint="eastAsia"/>
-              </w:rPr>
             </w:pPr>
             <w:r>
               <w:rPr>
@@ -2406,9 +2321,6 @@
           <w:p>
             <w:pPr>
               <w:jc w:val="center"/>
-              <w:rPr>
-                <w:rFonts w:hint="eastAsia"/>
-              </w:rPr>
             </w:pPr>
             <w:r>
               <w:rPr>
@@ -2420,9 +2332,6 @@
           <w:p>
             <w:pPr>
               <w:jc w:val="center"/>
-              <w:rPr>
-                <w:rFonts w:hint="eastAsia"/>
-              </w:rPr>
             </w:pPr>
             <w:r>
               <w:rPr>
@@ -2439,9 +2348,6 @@
           <w:p>
             <w:pPr>
               <w:jc w:val="center"/>
-              <w:rPr>
-                <w:rFonts w:hint="eastAsia"/>
-              </w:rPr>
             </w:pPr>
             <w:r>
               <w:rPr>
@@ -2453,9 +2359,6 @@
           <w:p>
             <w:pPr>
               <w:jc w:val="center"/>
-              <w:rPr>
-                <w:rFonts w:hint="eastAsia"/>
-              </w:rPr>
             </w:pPr>
             <w:r>
               <w:rPr>
@@ -2472,9 +2375,6 @@
           <w:p>
             <w:pPr>
               <w:jc w:val="center"/>
-              <w:rPr>
-                <w:rFonts w:hint="eastAsia"/>
-              </w:rPr>
             </w:pPr>
             <w:r>
               <w:rPr>
@@ -2486,9 +2386,6 @@
           <w:p>
             <w:pPr>
               <w:jc w:val="center"/>
-              <w:rPr>
-                <w:rFonts w:hint="eastAsia"/>
-              </w:rPr>
             </w:pPr>
             <w:r>
               <w:rPr>
@@ -2505,9 +2402,6 @@
           <w:p>
             <w:pPr>
               <w:jc w:val="center"/>
-              <w:rPr>
-                <w:rFonts w:hint="eastAsia"/>
-              </w:rPr>
             </w:pPr>
             <w:r>
               <w:rPr>
@@ -2524,9 +2418,6 @@
           <w:p>
             <w:pPr>
               <w:jc w:val="center"/>
-              <w:rPr>
-                <w:rFonts w:hint="eastAsia"/>
-              </w:rPr>
             </w:pPr>
             <w:r>
               <w:rPr>
@@ -2538,9 +2429,6 @@
           <w:p>
             <w:pPr>
               <w:jc w:val="center"/>
-              <w:rPr>
-                <w:rFonts w:hint="eastAsia"/>
-              </w:rPr>
             </w:pPr>
             <w:r>
               <w:rPr>
@@ -2557,9 +2445,6 @@
           <w:p>
             <w:pPr>
               <w:jc w:val="center"/>
-              <w:rPr>
-                <w:rFonts w:hint="eastAsia"/>
-              </w:rPr>
             </w:pPr>
             <w:r>
               <w:rPr>
@@ -2571,9 +2456,6 @@
           <w:p>
             <w:pPr>
               <w:jc w:val="center"/>
-              <w:rPr>
-                <w:rFonts w:hint="eastAsia"/>
-              </w:rPr>
             </w:pPr>
             <w:r>
               <w:rPr>
@@ -2590,9 +2472,6 @@
           <w:p>
             <w:pPr>
               <w:jc w:val="center"/>
-              <w:rPr>
-                <w:rFonts w:hint="eastAsia"/>
-              </w:rPr>
             </w:pPr>
             <w:r>
               <w:rPr>
@@ -2604,9 +2483,6 @@
           <w:p>
             <w:pPr>
               <w:jc w:val="center"/>
-              <w:rPr>
-                <w:rFonts w:hint="eastAsia"/>
-              </w:rPr>
             </w:pPr>
             <w:r>
               <w:rPr>
@@ -2625,9 +2501,6 @@
           <w:p>
             <w:pPr>
               <w:jc w:val="center"/>
-              <w:rPr>
-                <w:rFonts w:hint="eastAsia"/>
-              </w:rPr>
             </w:pPr>
             <w:r>
               <w:rPr>
@@ -2645,7 +2518,6 @@
             <w:pPr>
               <w:jc w:val="center"/>
               <w:rPr>
-                <w:rFonts w:hint="eastAsia"/>
                 <w:color w:val="FF0000"/>
               </w:rPr>
             </w:pPr>
@@ -2665,9 +2537,6 @@
           <w:p>
             <w:pPr>
               <w:jc w:val="center"/>
-              <w:rPr>
-                <w:rFonts w:hint="eastAsia"/>
-              </w:rPr>
             </w:pPr>
             <w:r>
               <w:rPr>
@@ -2684,9 +2553,6 @@
           <w:p>
             <w:pPr>
               <w:jc w:val="center"/>
-              <w:rPr>
-                <w:rFonts w:hint="eastAsia"/>
-              </w:rPr>
             </w:pPr>
             <w:r>
               <w:rPr>
@@ -2703,9 +2569,6 @@
           <w:p>
             <w:pPr>
               <w:jc w:val="center"/>
-              <w:rPr>
-                <w:rFonts w:hint="eastAsia"/>
-              </w:rPr>
             </w:pPr>
             <w:r>
               <w:rPr>
@@ -2722,9 +2585,6 @@
           <w:p>
             <w:pPr>
               <w:jc w:val="center"/>
-              <w:rPr>
-                <w:rFonts w:hint="eastAsia"/>
-              </w:rPr>
             </w:pPr>
           </w:p>
         </w:tc>
@@ -2735,9 +2595,6 @@
           <w:p>
             <w:pPr>
               <w:jc w:val="center"/>
-              <w:rPr>
-                <w:rFonts w:hint="eastAsia"/>
-              </w:rPr>
             </w:pPr>
           </w:p>
         </w:tc>
@@ -2748,9 +2605,6 @@
           <w:p>
             <w:pPr>
               <w:jc w:val="center"/>
-              <w:rPr>
-                <w:rFonts w:hint="eastAsia"/>
-              </w:rPr>
             </w:pPr>
             <w:r>
               <w:rPr>
@@ -2769,9 +2623,6 @@
           <w:p>
             <w:pPr>
               <w:jc w:val="center"/>
-              <w:rPr>
-                <w:rFonts w:hint="eastAsia"/>
-              </w:rPr>
             </w:pPr>
             <w:r>
               <w:rPr>
@@ -2788,9 +2639,6 @@
           <w:p>
             <w:pPr>
               <w:jc w:val="center"/>
-              <w:rPr>
-                <w:rFonts w:hint="eastAsia"/>
-              </w:rPr>
             </w:pPr>
             <w:r>
               <w:rPr>
@@ -2807,9 +2655,6 @@
           <w:p>
             <w:pPr>
               <w:jc w:val="center"/>
-              <w:rPr>
-                <w:rFonts w:hint="eastAsia"/>
-              </w:rPr>
             </w:pPr>
             <w:r>
               <w:rPr>
@@ -2826,9 +2671,6 @@
           <w:p>
             <w:pPr>
               <w:jc w:val="center"/>
-              <w:rPr>
-                <w:rFonts w:hint="eastAsia"/>
-              </w:rPr>
             </w:pPr>
             <w:r>
               <w:rPr>
@@ -2845,9 +2687,6 @@
           <w:p>
             <w:pPr>
               <w:jc w:val="center"/>
-              <w:rPr>
-                <w:rFonts w:hint="eastAsia"/>
-              </w:rPr>
             </w:pPr>
             <w:r>
               <w:rPr>
@@ -2864,9 +2703,6 @@
           <w:p>
             <w:pPr>
               <w:jc w:val="center"/>
-              <w:rPr>
-                <w:rFonts w:hint="eastAsia"/>
-              </w:rPr>
             </w:pPr>
           </w:p>
         </w:tc>
@@ -2877,9 +2713,6 @@
           <w:p>
             <w:pPr>
               <w:jc w:val="center"/>
-              <w:rPr>
-                <w:rFonts w:hint="eastAsia"/>
-              </w:rPr>
             </w:pPr>
           </w:p>
         </w:tc>
@@ -2890,9 +2723,6 @@
           <w:p>
             <w:pPr>
               <w:jc w:val="center"/>
-              <w:rPr>
-                <w:rFonts w:hint="eastAsia"/>
-              </w:rPr>
             </w:pPr>
             <w:r>
               <w:rPr>
@@ -2911,9 +2741,6 @@
           <w:p>
             <w:pPr>
               <w:jc w:val="center"/>
-              <w:rPr>
-                <w:rFonts w:hint="eastAsia"/>
-              </w:rPr>
             </w:pPr>
             <w:r>
               <w:rPr>
@@ -2931,7 +2758,6 @@
             <w:pPr>
               <w:jc w:val="center"/>
               <w:rPr>
-                <w:rFonts w:hint="eastAsia"/>
                 <w:color w:val="FF00FF"/>
               </w:rPr>
             </w:pPr>
@@ -2955,9 +2781,6 @@
                 <w:tab w:val="center" w:pos="447"/>
               </w:tabs>
               <w:jc w:val="center"/>
-              <w:rPr>
-                <w:rFonts w:hint="eastAsia"/>
-              </w:rPr>
             </w:pPr>
             <w:r>
               <w:rPr>
@@ -2974,9 +2797,6 @@
           <w:p>
             <w:pPr>
               <w:jc w:val="center"/>
-              <w:rPr>
-                <w:rFonts w:hint="eastAsia"/>
-              </w:rPr>
             </w:pPr>
             <w:r>
               <w:rPr>
@@ -2993,9 +2813,6 @@
           <w:p>
             <w:pPr>
               <w:jc w:val="center"/>
-              <w:rPr>
-                <w:rFonts w:hint="eastAsia"/>
-              </w:rPr>
             </w:pPr>
             <w:r>
               <w:rPr>
@@ -3012,9 +2829,6 @@
           <w:p>
             <w:pPr>
               <w:jc w:val="center"/>
-              <w:rPr>
-                <w:rFonts w:hint="eastAsia"/>
-              </w:rPr>
             </w:pPr>
           </w:p>
         </w:tc>
@@ -3025,9 +2839,6 @@
           <w:p>
             <w:pPr>
               <w:jc w:val="center"/>
-              <w:rPr>
-                <w:rFonts w:hint="eastAsia"/>
-              </w:rPr>
             </w:pPr>
           </w:p>
         </w:tc>
@@ -3038,9 +2849,6 @@
           <w:p>
             <w:pPr>
               <w:jc w:val="center"/>
-              <w:rPr>
-                <w:rFonts w:hint="eastAsia"/>
-              </w:rPr>
             </w:pPr>
             <w:r>
               <w:rPr>
@@ -3059,9 +2867,6 @@
           <w:p>
             <w:pPr>
               <w:jc w:val="center"/>
-              <w:rPr>
-                <w:rFonts w:hint="eastAsia"/>
-              </w:rPr>
             </w:pPr>
             <w:r>
               <w:rPr>
@@ -3078,9 +2883,6 @@
           <w:p>
             <w:pPr>
               <w:jc w:val="center"/>
-              <w:rPr>
-                <w:rFonts w:hint="eastAsia"/>
-              </w:rPr>
             </w:pPr>
             <w:r>
               <w:rPr>
@@ -3097,9 +2899,6 @@
           <w:p>
             <w:pPr>
               <w:jc w:val="center"/>
-              <w:rPr>
-                <w:rFonts w:hint="eastAsia"/>
-              </w:rPr>
             </w:pPr>
             <w:r>
               <w:rPr>
@@ -3116,9 +2915,6 @@
           <w:p>
             <w:pPr>
               <w:jc w:val="center"/>
-              <w:rPr>
-                <w:rFonts w:hint="eastAsia"/>
-              </w:rPr>
             </w:pPr>
             <w:r>
               <w:rPr>
@@ -3135,9 +2931,6 @@
           <w:p>
             <w:pPr>
               <w:jc w:val="center"/>
-              <w:rPr>
-                <w:rFonts w:hint="eastAsia"/>
-              </w:rPr>
             </w:pPr>
             <w:r>
               <w:rPr>
@@ -3154,9 +2947,6 @@
           <w:p>
             <w:pPr>
               <w:jc w:val="center"/>
-              <w:rPr>
-                <w:rFonts w:hint="eastAsia"/>
-              </w:rPr>
             </w:pPr>
           </w:p>
         </w:tc>
@@ -3167,9 +2957,6 @@
           <w:p>
             <w:pPr>
               <w:jc w:val="center"/>
-              <w:rPr>
-                <w:rFonts w:hint="eastAsia"/>
-              </w:rPr>
             </w:pPr>
           </w:p>
         </w:tc>
@@ -3180,9 +2967,6 @@
           <w:p>
             <w:pPr>
               <w:jc w:val="center"/>
-              <w:rPr>
-                <w:rFonts w:hint="eastAsia"/>
-              </w:rPr>
             </w:pPr>
             <w:r>
               <w:rPr>
@@ -3201,9 +2985,6 @@
           <w:p>
             <w:pPr>
               <w:jc w:val="center"/>
-              <w:rPr>
-                <w:rFonts w:hint="eastAsia"/>
-              </w:rPr>
             </w:pPr>
             <w:r>
               <w:rPr>
@@ -3220,9 +3001,6 @@
           <w:p>
             <w:pPr>
               <w:jc w:val="center"/>
-              <w:rPr>
-                <w:rFonts w:hint="eastAsia"/>
-              </w:rPr>
             </w:pPr>
           </w:p>
         </w:tc>
@@ -3233,9 +3011,6 @@
           <w:p>
             <w:pPr>
               <w:jc w:val="center"/>
-              <w:rPr>
-                <w:rFonts w:hint="eastAsia"/>
-              </w:rPr>
             </w:pPr>
           </w:p>
         </w:tc>
@@ -3246,9 +3021,6 @@
           <w:p>
             <w:pPr>
               <w:jc w:val="center"/>
-              <w:rPr>
-                <w:rFonts w:hint="eastAsia"/>
-              </w:rPr>
             </w:pPr>
             <w:r>
               <w:rPr>
@@ -3265,9 +3037,6 @@
           <w:p>
             <w:pPr>
               <w:jc w:val="center"/>
-              <w:rPr>
-                <w:rFonts w:hint="eastAsia"/>
-              </w:rPr>
             </w:pPr>
             <w:r>
               <w:rPr>
@@ -3284,9 +3053,6 @@
           <w:p>
             <w:pPr>
               <w:jc w:val="center"/>
-              <w:rPr>
-                <w:rFonts w:hint="eastAsia"/>
-              </w:rPr>
             </w:pPr>
           </w:p>
         </w:tc>
@@ -3297,9 +3063,6 @@
           <w:p>
             <w:pPr>
               <w:jc w:val="center"/>
-              <w:rPr>
-                <w:rFonts w:hint="eastAsia"/>
-              </w:rPr>
             </w:pPr>
           </w:p>
         </w:tc>
@@ -3310,9 +3073,6 @@
           <w:p>
             <w:pPr>
               <w:jc w:val="center"/>
-              <w:rPr>
-                <w:rFonts w:hint="eastAsia"/>
-              </w:rPr>
             </w:pPr>
             <w:r>
               <w:rPr>
@@ -3331,9 +3091,6 @@
           <w:p>
             <w:pPr>
               <w:jc w:val="center"/>
-              <w:rPr>
-                <w:rFonts w:hint="eastAsia"/>
-              </w:rPr>
             </w:pPr>
             <w:r>
               <w:rPr>
@@ -3350,9 +3107,6 @@
           <w:p>
             <w:pPr>
               <w:jc w:val="center"/>
-              <w:rPr>
-                <w:rFonts w:hint="eastAsia"/>
-              </w:rPr>
             </w:pPr>
           </w:p>
         </w:tc>
@@ -3363,9 +3117,6 @@
           <w:p>
             <w:pPr>
               <w:jc w:val="center"/>
-              <w:rPr>
-                <w:rFonts w:hint="eastAsia"/>
-              </w:rPr>
             </w:pPr>
           </w:p>
         </w:tc>
@@ -3376,9 +3127,6 @@
           <w:p>
             <w:pPr>
               <w:jc w:val="center"/>
-              <w:rPr>
-                <w:rFonts w:hint="eastAsia"/>
-              </w:rPr>
             </w:pPr>
             <w:r>
               <w:rPr>
@@ -3395,9 +3143,6 @@
           <w:p>
             <w:pPr>
               <w:jc w:val="center"/>
-              <w:rPr>
-                <w:rFonts w:hint="eastAsia"/>
-              </w:rPr>
             </w:pPr>
             <w:r>
               <w:rPr>
@@ -3414,9 +3159,6 @@
           <w:p>
             <w:pPr>
               <w:jc w:val="center"/>
-              <w:rPr>
-                <w:rFonts w:hint="eastAsia"/>
-              </w:rPr>
             </w:pPr>
           </w:p>
         </w:tc>
@@ -3427,9 +3169,6 @@
           <w:p>
             <w:pPr>
               <w:jc w:val="center"/>
-              <w:rPr>
-                <w:rFonts w:hint="eastAsia"/>
-              </w:rPr>
             </w:pPr>
           </w:p>
         </w:tc>
@@ -3440,9 +3179,6 @@
           <w:p>
             <w:pPr>
               <w:jc w:val="center"/>
-              <w:rPr>
-                <w:rFonts w:hint="eastAsia"/>
-              </w:rPr>
             </w:pPr>
             <w:r>
               <w:rPr>
@@ -3461,9 +3197,6 @@
           <w:p>
             <w:pPr>
               <w:jc w:val="center"/>
-              <w:rPr>
-                <w:rFonts w:hint="eastAsia"/>
-              </w:rPr>
             </w:pPr>
             <w:r>
               <w:rPr>
@@ -3480,9 +3213,6 @@
           <w:p>
             <w:pPr>
               <w:jc w:val="center"/>
-              <w:rPr>
-                <w:rFonts w:hint="eastAsia"/>
-              </w:rPr>
             </w:pPr>
           </w:p>
         </w:tc>
@@ -3493,9 +3223,6 @@
           <w:p>
             <w:pPr>
               <w:jc w:val="center"/>
-              <w:rPr>
-                <w:rFonts w:hint="eastAsia"/>
-              </w:rPr>
             </w:pPr>
           </w:p>
         </w:tc>
@@ -3506,9 +3233,6 @@
           <w:p>
             <w:pPr>
               <w:jc w:val="center"/>
-              <w:rPr>
-                <w:rFonts w:hint="eastAsia"/>
-              </w:rPr>
             </w:pPr>
             <w:r>
               <w:rPr>
@@ -3525,9 +3249,6 @@
           <w:p>
             <w:pPr>
               <w:jc w:val="center"/>
-              <w:rPr>
-                <w:rFonts w:hint="eastAsia"/>
-              </w:rPr>
             </w:pPr>
             <w:r>
               <w:rPr>
@@ -3544,9 +3265,6 @@
           <w:p>
             <w:pPr>
               <w:jc w:val="center"/>
-              <w:rPr>
-                <w:rFonts w:hint="eastAsia"/>
-              </w:rPr>
             </w:pPr>
           </w:p>
         </w:tc>
@@ -3557,9 +3275,6 @@
           <w:p>
             <w:pPr>
               <w:jc w:val="center"/>
-              <w:rPr>
-                <w:rFonts w:hint="eastAsia"/>
-              </w:rPr>
             </w:pPr>
           </w:p>
         </w:tc>
@@ -3570,9 +3285,6 @@
           <w:p>
             <w:pPr>
               <w:jc w:val="center"/>
-              <w:rPr>
-                <w:rFonts w:hint="eastAsia"/>
-              </w:rPr>
             </w:pPr>
             <w:r>
               <w:rPr>
@@ -3591,9 +3303,6 @@
           <w:p>
             <w:pPr>
               <w:jc w:val="center"/>
-              <w:rPr>
-                <w:rFonts w:hint="eastAsia"/>
-              </w:rPr>
             </w:pPr>
             <w:r>
               <w:rPr>
@@ -3610,9 +3319,6 @@
           <w:p>
             <w:pPr>
               <w:jc w:val="center"/>
-              <w:rPr>
-                <w:rFonts w:hint="eastAsia"/>
-              </w:rPr>
             </w:pPr>
           </w:p>
         </w:tc>
@@ -3623,9 +3329,6 @@
           <w:p>
             <w:pPr>
               <w:jc w:val="center"/>
-              <w:rPr>
-                <w:rFonts w:hint="eastAsia"/>
-              </w:rPr>
             </w:pPr>
           </w:p>
         </w:tc>
@@ -3636,9 +3339,6 @@
           <w:p>
             <w:pPr>
               <w:jc w:val="center"/>
-              <w:rPr>
-                <w:rFonts w:hint="eastAsia"/>
-              </w:rPr>
             </w:pPr>
             <w:r>
               <w:rPr>
@@ -3655,9 +3355,6 @@
           <w:p>
             <w:pPr>
               <w:jc w:val="center"/>
-              <w:rPr>
-                <w:rFonts w:hint="eastAsia"/>
-              </w:rPr>
             </w:pPr>
             <w:r>
               <w:rPr>
@@ -3674,9 +3371,6 @@
           <w:p>
             <w:pPr>
               <w:jc w:val="center"/>
-              <w:rPr>
-                <w:rFonts w:hint="eastAsia"/>
-              </w:rPr>
             </w:pPr>
           </w:p>
         </w:tc>
@@ -3687,9 +3381,6 @@
           <w:p>
             <w:pPr>
               <w:jc w:val="center"/>
-              <w:rPr>
-                <w:rFonts w:hint="eastAsia"/>
-              </w:rPr>
             </w:pPr>
           </w:p>
         </w:tc>
@@ -3700,9 +3391,6 @@
           <w:p>
             <w:pPr>
               <w:jc w:val="center"/>
-              <w:rPr>
-                <w:rFonts w:hint="eastAsia"/>
-              </w:rPr>
             </w:pPr>
             <w:r>
               <w:rPr>
@@ -3721,9 +3409,6 @@
           <w:p>
             <w:pPr>
               <w:jc w:val="center"/>
-              <w:rPr>
-                <w:rFonts w:hint="eastAsia"/>
-              </w:rPr>
             </w:pPr>
             <w:r>
               <w:rPr>
@@ -3740,9 +3425,6 @@
           <w:p>
             <w:pPr>
               <w:jc w:val="center"/>
-              <w:rPr>
-                <w:rFonts w:hint="eastAsia"/>
-              </w:rPr>
             </w:pPr>
           </w:p>
         </w:tc>
@@ -3753,9 +3435,6 @@
           <w:p>
             <w:pPr>
               <w:jc w:val="center"/>
-              <w:rPr>
-                <w:rFonts w:hint="eastAsia"/>
-              </w:rPr>
             </w:pPr>
           </w:p>
         </w:tc>
@@ -3766,9 +3445,6 @@
           <w:p>
             <w:pPr>
               <w:jc w:val="center"/>
-              <w:rPr>
-                <w:rFonts w:hint="eastAsia"/>
-              </w:rPr>
             </w:pPr>
             <w:r>
               <w:rPr>
@@ -3785,9 +3461,6 @@
           <w:p>
             <w:pPr>
               <w:jc w:val="center"/>
-              <w:rPr>
-                <w:rFonts w:hint="eastAsia"/>
-              </w:rPr>
             </w:pPr>
             <w:r>
               <w:rPr>
@@ -3804,9 +3477,6 @@
           <w:p>
             <w:pPr>
               <w:jc w:val="center"/>
-              <w:rPr>
-                <w:rFonts w:hint="eastAsia"/>
-              </w:rPr>
             </w:pPr>
           </w:p>
         </w:tc>
@@ -3817,9 +3487,6 @@
           <w:p>
             <w:pPr>
               <w:jc w:val="center"/>
-              <w:rPr>
-                <w:rFonts w:hint="eastAsia"/>
-              </w:rPr>
             </w:pPr>
           </w:p>
         </w:tc>
@@ -3830,9 +3497,6 @@
           <w:p>
             <w:pPr>
               <w:jc w:val="center"/>
-              <w:rPr>
-                <w:rFonts w:hint="eastAsia"/>
-              </w:rPr>
             </w:pPr>
             <w:r>
               <w:rPr>
@@ -3851,9 +3515,6 @@
           <w:p>
             <w:pPr>
               <w:jc w:val="center"/>
-              <w:rPr>
-                <w:rFonts w:hint="eastAsia"/>
-              </w:rPr>
             </w:pPr>
             <w:r>
               <w:rPr>
@@ -3870,9 +3531,6 @@
           <w:p>
             <w:pPr>
               <w:jc w:val="center"/>
-              <w:rPr>
-                <w:rFonts w:hint="eastAsia"/>
-              </w:rPr>
             </w:pPr>
           </w:p>
         </w:tc>
@@ -3883,9 +3541,6 @@
           <w:p>
             <w:pPr>
               <w:jc w:val="center"/>
-              <w:rPr>
-                <w:rFonts w:hint="eastAsia"/>
-              </w:rPr>
             </w:pPr>
           </w:p>
         </w:tc>
@@ -3896,9 +3551,6 @@
           <w:p>
             <w:pPr>
               <w:jc w:val="center"/>
-              <w:rPr>
-                <w:rFonts w:hint="eastAsia"/>
-              </w:rPr>
             </w:pPr>
             <w:r>
               <w:rPr>
@@ -3915,9 +3567,6 @@
           <w:p>
             <w:pPr>
               <w:jc w:val="center"/>
-              <w:rPr>
-                <w:rFonts w:hint="eastAsia"/>
-              </w:rPr>
             </w:pPr>
             <w:r>
               <w:rPr>
@@ -3934,9 +3583,6 @@
           <w:p>
             <w:pPr>
               <w:jc w:val="center"/>
-              <w:rPr>
-                <w:rFonts w:hint="eastAsia"/>
-              </w:rPr>
             </w:pPr>
           </w:p>
         </w:tc>
@@ -3947,9 +3593,6 @@
           <w:p>
             <w:pPr>
               <w:jc w:val="center"/>
-              <w:rPr>
-                <w:rFonts w:hint="eastAsia"/>
-              </w:rPr>
             </w:pPr>
           </w:p>
         </w:tc>
@@ -3960,9 +3603,6 @@
           <w:p>
             <w:pPr>
               <w:jc w:val="center"/>
-              <w:rPr>
-                <w:rFonts w:hint="eastAsia"/>
-              </w:rPr>
             </w:pPr>
             <w:r>
               <w:rPr>
@@ -3981,9 +3621,6 @@
           <w:p>
             <w:pPr>
               <w:jc w:val="center"/>
-              <w:rPr>
-                <w:rFonts w:hint="eastAsia"/>
-              </w:rPr>
             </w:pPr>
             <w:r>
               <w:rPr>
@@ -4000,9 +3637,6 @@
           <w:p>
             <w:pPr>
               <w:jc w:val="center"/>
-              <w:rPr>
-                <w:rFonts w:hint="eastAsia"/>
-              </w:rPr>
             </w:pPr>
           </w:p>
         </w:tc>
@@ -4013,9 +3647,6 @@
           <w:p>
             <w:pPr>
               <w:jc w:val="center"/>
-              <w:rPr>
-                <w:rFonts w:hint="eastAsia"/>
-              </w:rPr>
             </w:pPr>
           </w:p>
         </w:tc>
@@ -4026,9 +3657,6 @@
           <w:p>
             <w:pPr>
               <w:jc w:val="center"/>
-              <w:rPr>
-                <w:rFonts w:hint="eastAsia"/>
-              </w:rPr>
             </w:pPr>
             <w:r>
               <w:rPr>
@@ -4045,9 +3673,6 @@
           <w:p>
             <w:pPr>
               <w:jc w:val="center"/>
-              <w:rPr>
-                <w:rFonts w:hint="eastAsia"/>
-              </w:rPr>
             </w:pPr>
             <w:r>
               <w:rPr>
@@ -4064,9 +3689,6 @@
           <w:p>
             <w:pPr>
               <w:jc w:val="center"/>
-              <w:rPr>
-                <w:rFonts w:hint="eastAsia"/>
-              </w:rPr>
             </w:pPr>
           </w:p>
         </w:tc>
@@ -4077,9 +3699,6 @@
           <w:p>
             <w:pPr>
               <w:jc w:val="center"/>
-              <w:rPr>
-                <w:rFonts w:hint="eastAsia"/>
-              </w:rPr>
             </w:pPr>
           </w:p>
         </w:tc>
@@ -4090,9 +3709,6 @@
           <w:p>
             <w:pPr>
               <w:jc w:val="center"/>
-              <w:rPr>
-                <w:rFonts w:hint="eastAsia"/>
-              </w:rPr>
             </w:pPr>
             <w:r>
               <w:rPr>
@@ -4111,9 +3727,6 @@
           <w:p>
             <w:pPr>
               <w:jc w:val="center"/>
-              <w:rPr>
-                <w:rFonts w:hint="eastAsia"/>
-              </w:rPr>
             </w:pPr>
             <w:r>
               <w:rPr>
@@ -4130,9 +3743,6 @@
           <w:p>
             <w:pPr>
               <w:jc w:val="center"/>
-              <w:rPr>
-                <w:rFonts w:hint="eastAsia"/>
-              </w:rPr>
             </w:pPr>
           </w:p>
         </w:tc>
@@ -4143,9 +3753,6 @@
           <w:p>
             <w:pPr>
               <w:jc w:val="center"/>
-              <w:rPr>
-                <w:rFonts w:hint="eastAsia"/>
-              </w:rPr>
             </w:pPr>
           </w:p>
         </w:tc>
@@ -4156,9 +3763,6 @@
           <w:p>
             <w:pPr>
               <w:jc w:val="center"/>
-              <w:rPr>
-                <w:rFonts w:hint="eastAsia"/>
-              </w:rPr>
             </w:pPr>
             <w:r>
               <w:rPr>
@@ -4175,9 +3779,6 @@
           <w:p>
             <w:pPr>
               <w:jc w:val="center"/>
-              <w:rPr>
-                <w:rFonts w:hint="eastAsia"/>
-              </w:rPr>
             </w:pPr>
             <w:r>
               <w:rPr>
@@ -4194,9 +3795,6 @@
           <w:p>
             <w:pPr>
               <w:jc w:val="center"/>
-              <w:rPr>
-                <w:rFonts w:hint="eastAsia"/>
-              </w:rPr>
             </w:pPr>
           </w:p>
         </w:tc>
@@ -4207,9 +3805,6 @@
           <w:p>
             <w:pPr>
               <w:jc w:val="center"/>
-              <w:rPr>
-                <w:rFonts w:hint="eastAsia"/>
-              </w:rPr>
             </w:pPr>
           </w:p>
         </w:tc>
@@ -4220,9 +3815,6 @@
           <w:p>
             <w:pPr>
               <w:jc w:val="center"/>
-              <w:rPr>
-                <w:rFonts w:hint="eastAsia"/>
-              </w:rPr>
             </w:pPr>
             <w:r>
               <w:rPr>
@@ -4241,9 +3833,6 @@
           <w:p>
             <w:pPr>
               <w:jc w:val="center"/>
-              <w:rPr>
-                <w:rFonts w:hint="eastAsia"/>
-              </w:rPr>
             </w:pPr>
             <w:r>
               <w:rPr>
@@ -4260,9 +3849,6 @@
           <w:p>
             <w:pPr>
               <w:jc w:val="center"/>
-              <w:rPr>
-                <w:rFonts w:hint="eastAsia"/>
-              </w:rPr>
             </w:pPr>
           </w:p>
         </w:tc>
@@ -4273,9 +3859,6 @@
           <w:p>
             <w:pPr>
               <w:jc w:val="center"/>
-              <w:rPr>
-                <w:rFonts w:hint="eastAsia"/>
-              </w:rPr>
             </w:pPr>
           </w:p>
         </w:tc>
@@ -4286,9 +3869,6 @@
           <w:p>
             <w:pPr>
               <w:jc w:val="center"/>
-              <w:rPr>
-                <w:rFonts w:hint="eastAsia"/>
-              </w:rPr>
             </w:pPr>
             <w:r>
               <w:rPr>
@@ -4305,9 +3885,6 @@
           <w:p>
             <w:pPr>
               <w:jc w:val="center"/>
-              <w:rPr>
-                <w:rFonts w:hint="eastAsia"/>
-              </w:rPr>
             </w:pPr>
             <w:r>
               <w:rPr>
@@ -4324,9 +3901,6 @@
           <w:p>
             <w:pPr>
               <w:jc w:val="center"/>
-              <w:rPr>
-                <w:rFonts w:hint="eastAsia"/>
-              </w:rPr>
             </w:pPr>
           </w:p>
         </w:tc>
@@ -4337,9 +3911,6 @@
           <w:p>
             <w:pPr>
               <w:jc w:val="center"/>
-              <w:rPr>
-                <w:rFonts w:hint="eastAsia"/>
-              </w:rPr>
             </w:pPr>
           </w:p>
         </w:tc>
@@ -4350,9 +3921,6 @@
           <w:p>
             <w:pPr>
               <w:jc w:val="center"/>
-              <w:rPr>
-                <w:rFonts w:hint="eastAsia"/>
-              </w:rPr>
             </w:pPr>
             <w:r>
               <w:rPr>
@@ -4371,9 +3939,6 @@
           <w:p>
             <w:pPr>
               <w:ind w:firstLineChars="50" w:firstLine="105"/>
-              <w:rPr>
-                <w:rFonts w:hint="eastAsia"/>
-              </w:rPr>
             </w:pPr>
             <w:r>
               <w:rPr>
@@ -4390,9 +3955,6 @@
           <w:p>
             <w:pPr>
               <w:jc w:val="center"/>
-              <w:rPr>
-                <w:rFonts w:hint="eastAsia"/>
-              </w:rPr>
             </w:pPr>
           </w:p>
         </w:tc>
@@ -4403,9 +3965,6 @@
           <w:p>
             <w:pPr>
               <w:jc w:val="center"/>
-              <w:rPr>
-                <w:rFonts w:hint="eastAsia"/>
-              </w:rPr>
             </w:pPr>
           </w:p>
         </w:tc>
@@ -4416,9 +3975,6 @@
           <w:p>
             <w:pPr>
               <w:jc w:val="center"/>
-              <w:rPr>
-                <w:rFonts w:hint="eastAsia"/>
-              </w:rPr>
             </w:pPr>
             <w:r>
               <w:rPr>
@@ -4435,9 +3991,6 @@
           <w:p>
             <w:pPr>
               <w:jc w:val="center"/>
-              <w:rPr>
-                <w:rFonts w:hint="eastAsia"/>
-              </w:rPr>
             </w:pPr>
             <w:r>
               <w:rPr>
@@ -4454,9 +4007,6 @@
           <w:p>
             <w:pPr>
               <w:jc w:val="center"/>
-              <w:rPr>
-                <w:rFonts w:hint="eastAsia"/>
-              </w:rPr>
             </w:pPr>
           </w:p>
         </w:tc>
@@ -4467,9 +4017,6 @@
           <w:p>
             <w:pPr>
               <w:jc w:val="center"/>
-              <w:rPr>
-                <w:rFonts w:hint="eastAsia"/>
-              </w:rPr>
             </w:pPr>
           </w:p>
         </w:tc>
@@ -4480,9 +4027,6 @@
           <w:p>
             <w:pPr>
               <w:jc w:val="center"/>
-              <w:rPr>
-                <w:rFonts w:hint="eastAsia"/>
-              </w:rPr>
             </w:pPr>
             <w:r>
               <w:rPr>
@@ -4502,7 +4046,6 @@
           <w:p>
             <w:pPr>
               <w:rPr>
-                <w:rFonts w:hint="eastAsia"/>
                 <w:sz w:val="18"/>
                 <w:szCs w:val="18"/>
               </w:rPr>
@@ -4525,7 +4068,7 @@
         <w:ind w:left="227" w:firstLineChars="0" w:firstLine="0"/>
         <w:jc w:val="left"/>
         <w:rPr>
-          <w:rFonts w:ascii="微软雅黑" w:eastAsia="微软雅黑" w:hAnsi="微软雅黑" w:hint="eastAsia"/>
+          <w:rFonts w:ascii="微软雅黑" w:eastAsia="微软雅黑" w:hAnsi="微软雅黑"/>
           <w:sz w:val="24"/>
           <w:szCs w:val="24"/>
         </w:rPr>
@@ -4545,7 +4088,7 @@
         <w:ind w:left="227" w:firstLineChars="0" w:firstLine="0"/>
         <w:jc w:val="left"/>
         <w:rPr>
-          <w:rFonts w:ascii="微软雅黑" w:eastAsia="微软雅黑" w:hAnsi="微软雅黑" w:hint="eastAsia"/>
+          <w:rFonts w:ascii="微软雅黑" w:eastAsia="微软雅黑" w:hAnsi="微软雅黑"/>
           <w:sz w:val="24"/>
           <w:szCs w:val="24"/>
         </w:rPr>
@@ -4565,7 +4108,7 @@
         <w:ind w:left="227" w:firstLineChars="0" w:firstLine="0"/>
         <w:jc w:val="left"/>
         <w:rPr>
-          <w:rFonts w:ascii="微软雅黑" w:eastAsia="微软雅黑" w:hAnsi="微软雅黑" w:hint="eastAsia"/>
+          <w:rFonts w:ascii="微软雅黑" w:eastAsia="微软雅黑" w:hAnsi="微软雅黑"/>
           <w:sz w:val="24"/>
           <w:szCs w:val="24"/>
         </w:rPr>
@@ -4634,7 +4177,7 @@
         <w:ind w:left="227" w:firstLineChars="0" w:firstLine="0"/>
         <w:jc w:val="left"/>
         <w:rPr>
-          <w:rFonts w:ascii="微软雅黑" w:eastAsia="微软雅黑" w:hAnsi="微软雅黑" w:hint="eastAsia"/>
+          <w:rFonts w:ascii="微软雅黑" w:eastAsia="微软雅黑" w:hAnsi="微软雅黑"/>
           <w:sz w:val="24"/>
           <w:szCs w:val="24"/>
         </w:rPr>
@@ -4654,7 +4197,7 @@
         <w:ind w:left="227" w:firstLineChars="0" w:firstLine="0"/>
         <w:jc w:val="left"/>
         <w:rPr>
-          <w:rFonts w:ascii="微软雅黑" w:eastAsia="微软雅黑" w:hAnsi="微软雅黑" w:hint="eastAsia"/>
+          <w:rFonts w:ascii="微软雅黑" w:eastAsia="微软雅黑" w:hAnsi="微软雅黑"/>
           <w:sz w:val="24"/>
           <w:szCs w:val="24"/>
         </w:rPr>
@@ -4755,7 +4298,7 @@
       <w:pPr>
         <w:ind w:leftChars="100" w:left="210"/>
         <w:rPr>
-          <w:rFonts w:ascii="微软雅黑" w:eastAsia="微软雅黑" w:hAnsi="微软雅黑" w:hint="eastAsia"/>
+          <w:rFonts w:ascii="微软雅黑" w:eastAsia="微软雅黑" w:hAnsi="微软雅黑"/>
           <w:sz w:val="24"/>
           <w:szCs w:val="24"/>
         </w:rPr>
@@ -4789,7 +4332,7 @@
       <w:pPr>
         <w:ind w:leftChars="100" w:left="210"/>
         <w:rPr>
-          <w:rFonts w:ascii="微软雅黑" w:eastAsia="微软雅黑" w:hAnsi="微软雅黑" w:hint="eastAsia"/>
+          <w:rFonts w:ascii="微软雅黑" w:eastAsia="微软雅黑" w:hAnsi="微软雅黑"/>
           <w:sz w:val="24"/>
           <w:szCs w:val="24"/>
         </w:rPr>
@@ -4807,7 +4350,7 @@
       <w:pPr>
         <w:ind w:leftChars="100" w:left="210"/>
         <w:rPr>
-          <w:rFonts w:ascii="微软雅黑" w:eastAsia="微软雅黑" w:hAnsi="微软雅黑" w:hint="eastAsia"/>
+          <w:rFonts w:ascii="微软雅黑" w:eastAsia="微软雅黑" w:hAnsi="微软雅黑"/>
           <w:sz w:val="24"/>
           <w:szCs w:val="24"/>
         </w:rPr>
@@ -4825,7 +4368,7 @@
       <w:pPr>
         <w:ind w:leftChars="100" w:left="210"/>
         <w:rPr>
-          <w:rFonts w:ascii="微软雅黑" w:eastAsia="微软雅黑" w:hAnsi="微软雅黑" w:hint="eastAsia"/>
+          <w:rFonts w:ascii="微软雅黑" w:eastAsia="微软雅黑" w:hAnsi="微软雅黑"/>
           <w:sz w:val="24"/>
           <w:szCs w:val="24"/>
         </w:rPr>
@@ -4843,7 +4386,7 @@
       <w:pPr>
         <w:ind w:leftChars="100" w:left="210"/>
         <w:rPr>
-          <w:rFonts w:ascii="微软雅黑" w:eastAsia="微软雅黑" w:hAnsi="微软雅黑" w:hint="eastAsia"/>
+          <w:rFonts w:ascii="微软雅黑" w:eastAsia="微软雅黑" w:hAnsi="微软雅黑"/>
           <w:sz w:val="24"/>
           <w:szCs w:val="24"/>
         </w:rPr>
@@ -4861,7 +4404,7 @@
       <w:pPr>
         <w:ind w:leftChars="100" w:left="210"/>
         <w:rPr>
-          <w:rFonts w:ascii="微软雅黑" w:eastAsia="微软雅黑" w:hAnsi="微软雅黑" w:hint="eastAsia"/>
+          <w:rFonts w:ascii="微软雅黑" w:eastAsia="微软雅黑" w:hAnsi="微软雅黑"/>
           <w:sz w:val="24"/>
           <w:szCs w:val="24"/>
         </w:rPr>
@@ -4879,7 +4422,7 @@
       <w:pPr>
         <w:ind w:leftChars="100" w:left="210"/>
         <w:rPr>
-          <w:rFonts w:ascii="微软雅黑" w:eastAsia="微软雅黑" w:hAnsi="微软雅黑" w:hint="eastAsia"/>
+          <w:rFonts w:ascii="微软雅黑" w:eastAsia="微软雅黑" w:hAnsi="微软雅黑"/>
           <w:sz w:val="24"/>
           <w:szCs w:val="24"/>
         </w:rPr>
@@ -4897,7 +4440,7 @@
       <w:pPr>
         <w:ind w:leftChars="100" w:left="210"/>
         <w:rPr>
-          <w:rFonts w:ascii="微软雅黑" w:eastAsia="微软雅黑" w:hAnsi="微软雅黑" w:hint="eastAsia"/>
+          <w:rFonts w:ascii="微软雅黑" w:eastAsia="微软雅黑" w:hAnsi="微软雅黑"/>
           <w:sz w:val="24"/>
           <w:szCs w:val="24"/>
         </w:rPr>
@@ -4915,7 +4458,7 @@
       <w:pPr>
         <w:ind w:leftChars="100" w:left="210"/>
         <w:rPr>
-          <w:rFonts w:ascii="微软雅黑" w:eastAsia="微软雅黑" w:hAnsi="微软雅黑" w:hint="eastAsia"/>
+          <w:rFonts w:ascii="微软雅黑" w:eastAsia="微软雅黑" w:hAnsi="微软雅黑"/>
           <w:sz w:val="24"/>
           <w:szCs w:val="24"/>
         </w:rPr>
@@ -4933,7 +4476,7 @@
       <w:pPr>
         <w:ind w:leftChars="100" w:left="210"/>
         <w:rPr>
-          <w:rFonts w:ascii="微软雅黑" w:eastAsia="微软雅黑" w:hAnsi="微软雅黑" w:hint="eastAsia"/>
+          <w:rFonts w:ascii="微软雅黑" w:eastAsia="微软雅黑" w:hAnsi="微软雅黑"/>
           <w:sz w:val="24"/>
           <w:szCs w:val="24"/>
         </w:rPr>
@@ -4951,7 +4494,7 @@
       <w:pPr>
         <w:ind w:leftChars="100" w:left="210"/>
         <w:rPr>
-          <w:rFonts w:ascii="微软雅黑" w:eastAsia="微软雅黑" w:hAnsi="微软雅黑" w:hint="eastAsia"/>
+          <w:rFonts w:ascii="微软雅黑" w:eastAsia="微软雅黑" w:hAnsi="微软雅黑"/>
           <w:sz w:val="24"/>
           <w:szCs w:val="24"/>
         </w:rPr>
@@ -4969,7 +4512,7 @@
       <w:pPr>
         <w:ind w:leftChars="100" w:left="210"/>
         <w:rPr>
-          <w:rFonts w:ascii="微软雅黑" w:eastAsia="微软雅黑" w:hAnsi="微软雅黑" w:hint="eastAsia"/>
+          <w:rFonts w:ascii="微软雅黑" w:eastAsia="微软雅黑" w:hAnsi="微软雅黑"/>
           <w:sz w:val="24"/>
           <w:szCs w:val="24"/>
         </w:rPr>
@@ -4987,7 +4530,7 @@
       <w:pPr>
         <w:ind w:leftChars="100" w:left="210"/>
         <w:rPr>
-          <w:rFonts w:ascii="微软雅黑" w:eastAsia="微软雅黑" w:hAnsi="微软雅黑" w:hint="eastAsia"/>
+          <w:rFonts w:ascii="微软雅黑" w:eastAsia="微软雅黑" w:hAnsi="微软雅黑"/>
           <w:sz w:val="24"/>
           <w:szCs w:val="24"/>
         </w:rPr>
@@ -5006,7 +4549,7 @@
       <w:pPr>
         <w:ind w:leftChars="100" w:left="210"/>
         <w:rPr>
-          <w:rFonts w:ascii="微软雅黑" w:eastAsia="微软雅黑" w:hAnsi="微软雅黑" w:hint="eastAsia"/>
+          <w:rFonts w:ascii="微软雅黑" w:eastAsia="微软雅黑" w:hAnsi="微软雅黑"/>
           <w:sz w:val="24"/>
           <w:szCs w:val="24"/>
         </w:rPr>
@@ -5026,7 +4569,7 @@
         <w:ind w:left="227" w:firstLineChars="0" w:firstLine="0"/>
         <w:jc w:val="left"/>
         <w:rPr>
-          <w:rFonts w:ascii="微软雅黑" w:eastAsia="微软雅黑" w:hAnsi="微软雅黑" w:hint="eastAsia"/>
+          <w:rFonts w:ascii="微软雅黑" w:eastAsia="微软雅黑" w:hAnsi="微软雅黑"/>
           <w:sz w:val="24"/>
           <w:szCs w:val="24"/>
         </w:rPr>
@@ -5102,7 +4645,6 @@
             <w:pPr>
               <w:jc w:val="center"/>
               <w:rPr>
-                <w:rFonts w:hint="eastAsia"/>
                 <w:sz w:val="18"/>
                 <w:szCs w:val="18"/>
               </w:rPr>
@@ -5124,9 +4666,6 @@
           <w:p>
             <w:pPr>
               <w:jc w:val="center"/>
-              <w:rPr>
-                <w:rFonts w:hint="eastAsia"/>
-              </w:rPr>
             </w:pPr>
             <w:r>
               <w:rPr>
@@ -5143,9 +4682,6 @@
           <w:p>
             <w:pPr>
               <w:jc w:val="center"/>
-              <w:rPr>
-                <w:rFonts w:hint="eastAsia"/>
-              </w:rPr>
             </w:pPr>
             <w:r>
               <w:rPr>
@@ -5162,9 +4698,6 @@
           <w:p>
             <w:pPr>
               <w:jc w:val="center"/>
-              <w:rPr>
-                <w:rFonts w:hint="eastAsia"/>
-              </w:rPr>
             </w:pPr>
             <w:r>
               <w:rPr>
@@ -5181,9 +4714,6 @@
           <w:p>
             <w:pPr>
               <w:jc w:val="center"/>
-              <w:rPr>
-                <w:rFonts w:hint="eastAsia"/>
-              </w:rPr>
             </w:pPr>
             <w:r>
               <w:rPr>
@@ -5200,9 +4730,6 @@
           <w:p>
             <w:pPr>
               <w:jc w:val="center"/>
-              <w:rPr>
-                <w:rFonts w:hint="eastAsia"/>
-              </w:rPr>
             </w:pPr>
             <w:r>
               <w:rPr>
@@ -5219,9 +4746,6 @@
           <w:p>
             <w:pPr>
               <w:jc w:val="center"/>
-              <w:rPr>
-                <w:rFonts w:hint="eastAsia"/>
-              </w:rPr>
             </w:pPr>
             <w:r>
               <w:rPr>
@@ -5240,7 +4764,6 @@
             <w:pPr>
               <w:jc w:val="center"/>
               <w:rPr>
-                <w:rFonts w:hint="eastAsia"/>
                 <w:sz w:val="18"/>
                 <w:szCs w:val="18"/>
               </w:rPr>
@@ -5264,7 +4787,6 @@
             <w:pPr>
               <w:jc w:val="center"/>
               <w:rPr>
-                <w:rFonts w:hint="eastAsia"/>
                 <w:sz w:val="18"/>
                 <w:szCs w:val="18"/>
               </w:rPr>
@@ -5287,7 +4809,6 @@
             <w:pPr>
               <w:jc w:val="center"/>
               <w:rPr>
-                <w:rFonts w:hint="eastAsia"/>
                 <w:sz w:val="18"/>
                 <w:szCs w:val="18"/>
               </w:rPr>
@@ -5312,7 +4833,6 @@
             <w:pPr>
               <w:jc w:val="center"/>
               <w:rPr>
-                <w:rFonts w:hint="eastAsia"/>
                 <w:sz w:val="18"/>
                 <w:szCs w:val="18"/>
               </w:rPr>
@@ -5383,9 +4903,6 @@
           <w:p>
             <w:pPr>
               <w:jc w:val="center"/>
-              <w:rPr>
-                <w:rFonts w:hint="eastAsia"/>
-              </w:rPr>
             </w:pPr>
             <w:r>
               <w:rPr>
@@ -5408,9 +4925,6 @@
           <w:p>
             <w:pPr>
               <w:jc w:val="center"/>
-              <w:rPr>
-                <w:rFonts w:hint="eastAsia"/>
-              </w:rPr>
             </w:pPr>
             <w:r>
               <w:rPr>
@@ -5433,9 +4947,6 @@
           <w:p>
             <w:pPr>
               <w:jc w:val="center"/>
-              <w:rPr>
-                <w:rFonts w:hint="eastAsia"/>
-              </w:rPr>
             </w:pPr>
             <w:r>
               <w:rPr>
@@ -5458,9 +4969,6 @@
           <w:p>
             <w:pPr>
               <w:jc w:val="center"/>
-              <w:rPr>
-                <w:rFonts w:hint="eastAsia"/>
-              </w:rPr>
             </w:pPr>
             <w:r>
               <w:rPr>
@@ -5483,9 +4991,6 @@
           <w:p>
             <w:pPr>
               <w:jc w:val="center"/>
-              <w:rPr>
-                <w:rFonts w:hint="eastAsia"/>
-              </w:rPr>
             </w:pPr>
             <w:r>
               <w:rPr>
@@ -5508,9 +5013,6 @@
           <w:p>
             <w:pPr>
               <w:jc w:val="center"/>
-              <w:rPr>
-                <w:rFonts w:hint="eastAsia"/>
-              </w:rPr>
             </w:pPr>
             <w:r>
               <w:rPr>
@@ -5534,9 +5036,6 @@
           <w:p>
             <w:pPr>
               <w:jc w:val="center"/>
-              <w:rPr>
-                <w:rFonts w:hint="eastAsia"/>
-              </w:rPr>
             </w:pPr>
             <w:r>
               <w:rPr>
@@ -5575,9 +5074,6 @@
           <w:p>
             <w:pPr>
               <w:jc w:val="center"/>
-              <w:rPr>
-                <w:rFonts w:hint="eastAsia"/>
-              </w:rPr>
             </w:pPr>
             <w:r>
               <w:rPr>
@@ -5594,9 +5090,6 @@
           <w:p>
             <w:pPr>
               <w:jc w:val="center"/>
-              <w:rPr>
-                <w:rFonts w:hint="eastAsia"/>
-              </w:rPr>
             </w:pPr>
             <w:r>
               <w:rPr>
@@ -5616,7 +5109,6 @@
             <w:pPr>
               <w:jc w:val="center"/>
               <w:rPr>
-                <w:rFonts w:hint="eastAsia"/>
                 <w:sz w:val="18"/>
                 <w:szCs w:val="18"/>
               </w:rPr>
@@ -5687,9 +5179,6 @@
           <w:p>
             <w:pPr>
               <w:jc w:val="center"/>
-              <w:rPr>
-                <w:rFonts w:hint="eastAsia"/>
-              </w:rPr>
             </w:pPr>
             <w:r>
               <w:rPr>
@@ -5712,9 +5201,6 @@
           <w:p>
             <w:pPr>
               <w:jc w:val="center"/>
-              <w:rPr>
-                <w:rFonts w:hint="eastAsia"/>
-              </w:rPr>
             </w:pPr>
             <w:r>
               <w:rPr>
@@ -5737,9 +5223,6 @@
           <w:p>
             <w:pPr>
               <w:jc w:val="center"/>
-              <w:rPr>
-                <w:rFonts w:hint="eastAsia"/>
-              </w:rPr>
             </w:pPr>
             <w:r>
               <w:rPr>
@@ -5762,9 +5245,6 @@
           <w:p>
             <w:pPr>
               <w:jc w:val="center"/>
-              <w:rPr>
-                <w:rFonts w:hint="eastAsia"/>
-              </w:rPr>
             </w:pPr>
             <w:r>
               <w:rPr>
@@ -5787,9 +5267,6 @@
           <w:p>
             <w:pPr>
               <w:jc w:val="center"/>
-              <w:rPr>
-                <w:rFonts w:hint="eastAsia"/>
-              </w:rPr>
             </w:pPr>
             <w:r>
               <w:rPr>
@@ -5812,9 +5289,6 @@
           <w:p>
             <w:pPr>
               <w:jc w:val="center"/>
-              <w:rPr>
-                <w:rFonts w:hint="eastAsia"/>
-              </w:rPr>
             </w:pPr>
             <w:r>
               <w:rPr>
@@ -5838,9 +5312,6 @@
           <w:p>
             <w:pPr>
               <w:jc w:val="center"/>
-              <w:rPr>
-                <w:rFonts w:hint="eastAsia"/>
-              </w:rPr>
             </w:pPr>
             <w:smartTag w:uri="urn:schemas-microsoft-com:office:smarttags" w:element="chsdate">
               <w:smartTagPr>
@@ -5873,9 +5344,6 @@
           <w:p>
             <w:pPr>
               <w:jc w:val="center"/>
-              <w:rPr>
-                <w:rFonts w:hint="eastAsia"/>
-              </w:rPr>
             </w:pPr>
             <w:r>
               <w:rPr>
@@ -5892,9 +5360,6 @@
           <w:p>
             <w:pPr>
               <w:jc w:val="center"/>
-              <w:rPr>
-                <w:rFonts w:hint="eastAsia"/>
-              </w:rPr>
             </w:pPr>
             <w:r>
               <w:rPr>
@@ -5914,7 +5379,6 @@
             <w:pPr>
               <w:jc w:val="center"/>
               <w:rPr>
-                <w:rFonts w:hint="eastAsia"/>
                 <w:sz w:val="18"/>
                 <w:szCs w:val="18"/>
               </w:rPr>
@@ -5985,9 +5449,6 @@
           <w:p>
             <w:pPr>
               <w:jc w:val="center"/>
-              <w:rPr>
-                <w:rFonts w:hint="eastAsia"/>
-              </w:rPr>
             </w:pPr>
             <w:r>
               <w:rPr>
@@ -6010,9 +5471,6 @@
           <w:p>
             <w:pPr>
               <w:jc w:val="center"/>
-              <w:rPr>
-                <w:rFonts w:hint="eastAsia"/>
-              </w:rPr>
             </w:pPr>
             <w:r>
               <w:rPr>
@@ -6035,9 +5493,6 @@
           <w:p>
             <w:pPr>
               <w:jc w:val="center"/>
-              <w:rPr>
-                <w:rFonts w:hint="eastAsia"/>
-              </w:rPr>
             </w:pPr>
             <w:r>
               <w:rPr>
@@ -6060,9 +5515,6 @@
           <w:p>
             <w:pPr>
               <w:jc w:val="center"/>
-              <w:rPr>
-                <w:rFonts w:hint="eastAsia"/>
-              </w:rPr>
             </w:pPr>
             <w:r>
               <w:rPr>
@@ -6085,9 +5537,6 @@
           <w:p>
             <w:pPr>
               <w:jc w:val="center"/>
-              <w:rPr>
-                <w:rFonts w:hint="eastAsia"/>
-              </w:rPr>
             </w:pPr>
             <w:r>
               <w:rPr>
@@ -6110,9 +5559,6 @@
           <w:p>
             <w:pPr>
               <w:jc w:val="center"/>
-              <w:rPr>
-                <w:rFonts w:hint="eastAsia"/>
-              </w:rPr>
             </w:pPr>
             <w:r>
               <w:rPr>
@@ -6136,9 +5582,6 @@
           <w:p>
             <w:pPr>
               <w:jc w:val="center"/>
-              <w:rPr>
-                <w:rFonts w:hint="eastAsia"/>
-              </w:rPr>
             </w:pPr>
             <w:r>
               <w:rPr>
@@ -6171,9 +5614,6 @@
           <w:p>
             <w:pPr>
               <w:jc w:val="center"/>
-              <w:rPr>
-                <w:rFonts w:hint="eastAsia"/>
-              </w:rPr>
             </w:pPr>
             <w:r>
               <w:rPr>
@@ -6190,9 +5630,6 @@
           <w:p>
             <w:pPr>
               <w:jc w:val="center"/>
-              <w:rPr>
-                <w:rFonts w:hint="eastAsia"/>
-              </w:rPr>
             </w:pPr>
             <w:r>
               <w:rPr>
@@ -6209,11 +5646,6 @@
             <w:tcW w:w="1430" w:type="dxa"/>
           </w:tcPr>
           <w:p>
-            <w:pPr>
-              <w:rPr>
-                <w:rFonts w:hint="eastAsia"/>
-              </w:rPr>
-            </w:pPr>
             <w:r>
               <w:rPr>
                 <w:rFonts w:hint="eastAsia"/>
@@ -6226,86 +5658,44 @@
           <w:tcPr>
             <w:tcW w:w="772" w:type="dxa"/>
           </w:tcPr>
-          <w:p>
-            <w:pPr>
-              <w:rPr>
-                <w:rFonts w:hint="eastAsia"/>
-              </w:rPr>
-            </w:pPr>
-          </w:p>
+          <w:p/>
         </w:tc>
         <w:tc>
           <w:tcPr>
             <w:tcW w:w="716" w:type="dxa"/>
           </w:tcPr>
-          <w:p>
-            <w:pPr>
-              <w:rPr>
-                <w:rFonts w:hint="eastAsia"/>
-              </w:rPr>
-            </w:pPr>
-          </w:p>
+          <w:p/>
         </w:tc>
         <w:tc>
           <w:tcPr>
             <w:tcW w:w="716" w:type="dxa"/>
           </w:tcPr>
-          <w:p>
-            <w:pPr>
-              <w:rPr>
-                <w:rFonts w:hint="eastAsia"/>
-              </w:rPr>
-            </w:pPr>
-          </w:p>
+          <w:p/>
         </w:tc>
         <w:tc>
           <w:tcPr>
             <w:tcW w:w="716" w:type="dxa"/>
           </w:tcPr>
-          <w:p>
-            <w:pPr>
-              <w:rPr>
-                <w:rFonts w:hint="eastAsia"/>
-              </w:rPr>
-            </w:pPr>
-          </w:p>
+          <w:p/>
         </w:tc>
         <w:tc>
           <w:tcPr>
             <w:tcW w:w="717" w:type="dxa"/>
           </w:tcPr>
-          <w:p>
-            <w:pPr>
-              <w:rPr>
-                <w:rFonts w:hint="eastAsia"/>
-              </w:rPr>
-            </w:pPr>
-          </w:p>
+          <w:p/>
         </w:tc>
         <w:tc>
           <w:tcPr>
             <w:tcW w:w="716" w:type="dxa"/>
           </w:tcPr>
-          <w:p>
-            <w:pPr>
-              <w:rPr>
-                <w:rFonts w:hint="eastAsia"/>
-              </w:rPr>
-            </w:pPr>
-          </w:p>
+          <w:p/>
         </w:tc>
         <w:tc>
           <w:tcPr>
             <w:tcW w:w="2857" w:type="dxa"/>
             <w:gridSpan w:val="3"/>
           </w:tcPr>
-          <w:p>
-            <w:pPr>
-              <w:rPr>
-                <w:rFonts w:hint="eastAsia"/>
-              </w:rPr>
-            </w:pPr>
-          </w:p>
+          <w:p/>
         </w:tc>
         <w:tc>
           <w:tcPr>
@@ -6315,9 +5705,6 @@
           <w:p>
             <w:pPr>
               <w:jc w:val="center"/>
-              <w:rPr>
-                <w:rFonts w:hint="eastAsia"/>
-              </w:rPr>
             </w:pPr>
             <w:r>
               <w:rPr>
@@ -6331,13 +5718,7 @@
           <w:tcPr>
             <w:tcW w:w="720" w:type="dxa"/>
           </w:tcPr>
-          <w:p>
-            <w:pPr>
-              <w:rPr>
-                <w:rFonts w:hint="eastAsia"/>
-              </w:rPr>
-            </w:pPr>
-          </w:p>
+          <w:p/>
         </w:tc>
       </w:tr>
       <w:tr>
@@ -6346,11 +5727,6 @@
             <w:tcW w:w="1430" w:type="dxa"/>
           </w:tcPr>
           <w:p>
-            <w:pPr>
-              <w:rPr>
-                <w:rFonts w:hint="eastAsia"/>
-              </w:rPr>
-            </w:pPr>
             <w:r>
               <w:rPr>
                 <w:rFonts w:hint="eastAsia"/>
@@ -6363,111 +5739,57 @@
           <w:tcPr>
             <w:tcW w:w="772" w:type="dxa"/>
           </w:tcPr>
-          <w:p>
-            <w:pPr>
-              <w:rPr>
-                <w:rFonts w:hint="eastAsia"/>
-              </w:rPr>
-            </w:pPr>
-          </w:p>
+          <w:p/>
         </w:tc>
         <w:tc>
           <w:tcPr>
             <w:tcW w:w="716" w:type="dxa"/>
           </w:tcPr>
-          <w:p>
-            <w:pPr>
-              <w:rPr>
-                <w:rFonts w:hint="eastAsia"/>
-              </w:rPr>
-            </w:pPr>
-          </w:p>
+          <w:p/>
         </w:tc>
         <w:tc>
           <w:tcPr>
             <w:tcW w:w="716" w:type="dxa"/>
           </w:tcPr>
-          <w:p>
-            <w:pPr>
-              <w:rPr>
-                <w:rFonts w:hint="eastAsia"/>
-              </w:rPr>
-            </w:pPr>
-          </w:p>
+          <w:p/>
         </w:tc>
         <w:tc>
           <w:tcPr>
             <w:tcW w:w="716" w:type="dxa"/>
           </w:tcPr>
-          <w:p>
-            <w:pPr>
-              <w:rPr>
-                <w:rFonts w:hint="eastAsia"/>
-              </w:rPr>
-            </w:pPr>
-          </w:p>
+          <w:p/>
         </w:tc>
         <w:tc>
           <w:tcPr>
             <w:tcW w:w="717" w:type="dxa"/>
           </w:tcPr>
-          <w:p>
-            <w:pPr>
-              <w:rPr>
-                <w:rFonts w:hint="eastAsia"/>
-              </w:rPr>
-            </w:pPr>
-          </w:p>
+          <w:p/>
         </w:tc>
         <w:tc>
           <w:tcPr>
             <w:tcW w:w="716" w:type="dxa"/>
           </w:tcPr>
-          <w:p>
-            <w:pPr>
-              <w:rPr>
-                <w:rFonts w:hint="eastAsia"/>
-              </w:rPr>
-            </w:pPr>
-          </w:p>
+          <w:p/>
         </w:tc>
         <w:tc>
           <w:tcPr>
             <w:tcW w:w="2857" w:type="dxa"/>
             <w:gridSpan w:val="3"/>
           </w:tcPr>
-          <w:p>
-            <w:pPr>
-              <w:rPr>
-                <w:rFonts w:hint="eastAsia"/>
-              </w:rPr>
-            </w:pPr>
-          </w:p>
+          <w:p/>
         </w:tc>
         <w:tc>
           <w:tcPr>
             <w:tcW w:w="1080" w:type="dxa"/>
             <w:gridSpan w:val="2"/>
           </w:tcPr>
-          <w:p>
-            <w:pPr>
-              <w:rPr>
-                <w:rFonts w:hint="eastAsia"/>
-              </w:rPr>
-            </w:pPr>
-          </w:p>
+          <w:p/>
         </w:tc>
         <w:tc>
           <w:tcPr>
             <w:tcW w:w="720" w:type="dxa"/>
           </w:tcPr>
-          <w:p>
-            <w:pPr>
-              <w:rPr>
-                <w:rFonts w:hint="eastAsia"/>
-              </w:rPr>
-            </w:pPr>
-          </w:p>
+          <w:p/>
         </w:tc>
       </w:tr>
       <w:tr>
@@ -6476,11 +5798,6 @@
             <w:tcW w:w="1430" w:type="dxa"/>
           </w:tcPr>
           <w:p>
-            <w:pPr>
-              <w:rPr>
-                <w:rFonts w:hint="eastAsia"/>
-              </w:rPr>
-            </w:pPr>
             <w:r>
               <w:rPr>
                 <w:rFonts w:hint="eastAsia"/>
@@ -6493,111 +5810,57 @@
           <w:tcPr>
             <w:tcW w:w="772" w:type="dxa"/>
           </w:tcPr>
-          <w:p>
-            <w:pPr>
-              <w:rPr>
-                <w:rFonts w:hint="eastAsia"/>
-              </w:rPr>
-            </w:pPr>
-          </w:p>
+          <w:p/>
         </w:tc>
         <w:tc>
           <w:tcPr>
             <w:tcW w:w="716" w:type="dxa"/>
           </w:tcPr>
-          <w:p>
-            <w:pPr>
-              <w:rPr>
-                <w:rFonts w:hint="eastAsia"/>
-              </w:rPr>
-            </w:pPr>
-          </w:p>
+          <w:p/>
         </w:tc>
         <w:tc>
           <w:tcPr>
             <w:tcW w:w="716" w:type="dxa"/>
           </w:tcPr>
-          <w:p>
-            <w:pPr>
-              <w:rPr>
-                <w:rFonts w:hint="eastAsia"/>
-              </w:rPr>
-            </w:pPr>
-          </w:p>
+          <w:p/>
         </w:tc>
         <w:tc>
           <w:tcPr>
             <w:tcW w:w="716" w:type="dxa"/>
           </w:tcPr>
-          <w:p>
-            <w:pPr>
-              <w:rPr>
-                <w:rFonts w:hint="eastAsia"/>
-              </w:rPr>
-            </w:pPr>
-          </w:p>
+          <w:p/>
         </w:tc>
         <w:tc>
           <w:tcPr>
             <w:tcW w:w="717" w:type="dxa"/>
           </w:tcPr>
-          <w:p>
-            <w:pPr>
-              <w:rPr>
-                <w:rFonts w:hint="eastAsia"/>
-              </w:rPr>
-            </w:pPr>
-          </w:p>
+          <w:p/>
         </w:tc>
         <w:tc>
           <w:tcPr>
             <w:tcW w:w="716" w:type="dxa"/>
           </w:tcPr>
-          <w:p>
-            <w:pPr>
-              <w:rPr>
-                <w:rFonts w:hint="eastAsia"/>
-              </w:rPr>
-            </w:pPr>
-          </w:p>
+          <w:p/>
         </w:tc>
         <w:tc>
           <w:tcPr>
             <w:tcW w:w="2857" w:type="dxa"/>
             <w:gridSpan w:val="3"/>
           </w:tcPr>
-          <w:p>
-            <w:pPr>
-              <w:rPr>
-                <w:rFonts w:hint="eastAsia"/>
-              </w:rPr>
-            </w:pPr>
-          </w:p>
+          <w:p/>
         </w:tc>
         <w:tc>
           <w:tcPr>
             <w:tcW w:w="1080" w:type="dxa"/>
             <w:gridSpan w:val="2"/>
           </w:tcPr>
-          <w:p>
-            <w:pPr>
-              <w:rPr>
-                <w:rFonts w:hint="eastAsia"/>
-              </w:rPr>
-            </w:pPr>
-          </w:p>
+          <w:p/>
         </w:tc>
         <w:tc>
           <w:tcPr>
             <w:tcW w:w="720" w:type="dxa"/>
           </w:tcPr>
-          <w:p>
-            <w:pPr>
-              <w:rPr>
-                <w:rFonts w:hint="eastAsia"/>
-              </w:rPr>
-            </w:pPr>
-          </w:p>
+          <w:p/>
         </w:tc>
       </w:tr>
       <w:tr>
@@ -6605,123 +5868,63 @@
           <w:tcPr>
             <w:tcW w:w="1430" w:type="dxa"/>
           </w:tcPr>
-          <w:p>
-            <w:pPr>
-              <w:rPr>
-                <w:rFonts w:hint="eastAsia"/>
-              </w:rPr>
-            </w:pPr>
-          </w:p>
+          <w:p/>
         </w:tc>
         <w:tc>
           <w:tcPr>
             <w:tcW w:w="772" w:type="dxa"/>
           </w:tcPr>
-          <w:p>
-            <w:pPr>
-              <w:rPr>
-                <w:rFonts w:hint="eastAsia"/>
-              </w:rPr>
-            </w:pPr>
-          </w:p>
+          <w:p/>
         </w:tc>
         <w:tc>
           <w:tcPr>
             <w:tcW w:w="716" w:type="dxa"/>
           </w:tcPr>
-          <w:p>
-            <w:pPr>
-              <w:rPr>
-                <w:rFonts w:hint="eastAsia"/>
-              </w:rPr>
-            </w:pPr>
-          </w:p>
+          <w:p/>
         </w:tc>
         <w:tc>
           <w:tcPr>
             <w:tcW w:w="716" w:type="dxa"/>
           </w:tcPr>
-          <w:p>
-            <w:pPr>
-              <w:rPr>
-                <w:rFonts w:hint="eastAsia"/>
-              </w:rPr>
-            </w:pPr>
-          </w:p>
+          <w:p/>
         </w:tc>
         <w:tc>
           <w:tcPr>
             <w:tcW w:w="716" w:type="dxa"/>
           </w:tcPr>
-          <w:p>
-            <w:pPr>
-              <w:rPr>
-                <w:rFonts w:hint="eastAsia"/>
-              </w:rPr>
-            </w:pPr>
-          </w:p>
+          <w:p/>
         </w:tc>
         <w:tc>
           <w:tcPr>
             <w:tcW w:w="717" w:type="dxa"/>
           </w:tcPr>
-          <w:p>
-            <w:pPr>
-              <w:rPr>
-                <w:rFonts w:hint="eastAsia"/>
-              </w:rPr>
-            </w:pPr>
-          </w:p>
+          <w:p/>
         </w:tc>
         <w:tc>
           <w:tcPr>
             <w:tcW w:w="716" w:type="dxa"/>
           </w:tcPr>
-          <w:p>
-            <w:pPr>
-              <w:rPr>
-                <w:rFonts w:hint="eastAsia"/>
-              </w:rPr>
-            </w:pPr>
-          </w:p>
+          <w:p/>
         </w:tc>
         <w:tc>
           <w:tcPr>
             <w:tcW w:w="2857" w:type="dxa"/>
             <w:gridSpan w:val="3"/>
           </w:tcPr>
-          <w:p>
-            <w:pPr>
-              <w:rPr>
-                <w:rFonts w:hint="eastAsia"/>
-              </w:rPr>
-            </w:pPr>
-          </w:p>
+          <w:p/>
         </w:tc>
         <w:tc>
           <w:tcPr>
             <w:tcW w:w="1080" w:type="dxa"/>
             <w:gridSpan w:val="2"/>
           </w:tcPr>
-          <w:p>
-            <w:pPr>
-              <w:rPr>
-                <w:rFonts w:hint="eastAsia"/>
-              </w:rPr>
-            </w:pPr>
-          </w:p>
+          <w:p/>
         </w:tc>
         <w:tc>
           <w:tcPr>
             <w:tcW w:w="720" w:type="dxa"/>
           </w:tcPr>
-          <w:p>
-            <w:pPr>
-              <w:rPr>
-                <w:rFonts w:hint="eastAsia"/>
-              </w:rPr>
-            </w:pPr>
-          </w:p>
+          <w:p/>
         </w:tc>
       </w:tr>
       <w:tr>
@@ -6729,123 +5932,63 @@
           <w:tcPr>
             <w:tcW w:w="1430" w:type="dxa"/>
           </w:tcPr>
-          <w:p>
-            <w:pPr>
-              <w:rPr>
-                <w:rFonts w:hint="eastAsia"/>
-              </w:rPr>
-            </w:pPr>
-          </w:p>
+          <w:p/>
         </w:tc>
         <w:tc>
           <w:tcPr>
             <w:tcW w:w="772" w:type="dxa"/>
           </w:tcPr>
-          <w:p>
-            <w:pPr>
-              <w:rPr>
-                <w:rFonts w:hint="eastAsia"/>
-              </w:rPr>
-            </w:pPr>
-          </w:p>
+          <w:p/>
         </w:tc>
         <w:tc>
           <w:tcPr>
             <w:tcW w:w="716" w:type="dxa"/>
           </w:tcPr>
-          <w:p>
-            <w:pPr>
-              <w:rPr>
-                <w:rFonts w:hint="eastAsia"/>
-              </w:rPr>
-            </w:pPr>
-          </w:p>
+          <w:p/>
         </w:tc>
         <w:tc>
           <w:tcPr>
             <w:tcW w:w="716" w:type="dxa"/>
           </w:tcPr>
-          <w:p>
-            <w:pPr>
-              <w:rPr>
-                <w:rFonts w:hint="eastAsia"/>
-              </w:rPr>
-            </w:pPr>
-          </w:p>
+          <w:p/>
         </w:tc>
         <w:tc>
           <w:tcPr>
             <w:tcW w:w="716" w:type="dxa"/>
           </w:tcPr>
-          <w:p>
-            <w:pPr>
-              <w:rPr>
-                <w:rFonts w:hint="eastAsia"/>
-              </w:rPr>
-            </w:pPr>
-          </w:p>
+          <w:p/>
         </w:tc>
         <w:tc>
           <w:tcPr>
             <w:tcW w:w="717" w:type="dxa"/>
           </w:tcPr>
-          <w:p>
-            <w:pPr>
-              <w:rPr>
-                <w:rFonts w:hint="eastAsia"/>
-              </w:rPr>
-            </w:pPr>
-          </w:p>
+          <w:p/>
         </w:tc>
         <w:tc>
           <w:tcPr>
             <w:tcW w:w="716" w:type="dxa"/>
           </w:tcPr>
-          <w:p>
-            <w:pPr>
-              <w:rPr>
-                <w:rFonts w:hint="eastAsia"/>
-              </w:rPr>
-            </w:pPr>
-          </w:p>
+          <w:p/>
         </w:tc>
         <w:tc>
           <w:tcPr>
             <w:tcW w:w="2857" w:type="dxa"/>
             <w:gridSpan w:val="3"/>
           </w:tcPr>
-          <w:p>
-            <w:pPr>
-              <w:rPr>
-                <w:rFonts w:hint="eastAsia"/>
-              </w:rPr>
-            </w:pPr>
-          </w:p>
+          <w:p/>
         </w:tc>
         <w:tc>
           <w:tcPr>
             <w:tcW w:w="1080" w:type="dxa"/>
             <w:gridSpan w:val="2"/>
           </w:tcPr>
-          <w:p>
-            <w:pPr>
-              <w:rPr>
-                <w:rFonts w:hint="eastAsia"/>
-              </w:rPr>
-            </w:pPr>
-          </w:p>
+          <w:p/>
         </w:tc>
         <w:tc>
           <w:tcPr>
             <w:tcW w:w="720" w:type="dxa"/>
           </w:tcPr>
-          <w:p>
-            <w:pPr>
-              <w:rPr>
-                <w:rFonts w:hint="eastAsia"/>
-              </w:rPr>
-            </w:pPr>
-          </w:p>
+          <w:p/>
         </w:tc>
       </w:tr>
       <w:tr>
@@ -6853,123 +5996,63 @@
           <w:tcPr>
             <w:tcW w:w="1430" w:type="dxa"/>
           </w:tcPr>
-          <w:p>
-            <w:pPr>
-              <w:rPr>
-                <w:rFonts w:hint="eastAsia"/>
-              </w:rPr>
-            </w:pPr>
-          </w:p>
+          <w:p/>
         </w:tc>
         <w:tc>
           <w:tcPr>
             <w:tcW w:w="772" w:type="dxa"/>
           </w:tcPr>
-          <w:p>
-            <w:pPr>
-              <w:rPr>
-                <w:rFonts w:hint="eastAsia"/>
-              </w:rPr>
-            </w:pPr>
-          </w:p>
+          <w:p/>
         </w:tc>
         <w:tc>
           <w:tcPr>
             <w:tcW w:w="716" w:type="dxa"/>
           </w:tcPr>
-          <w:p>
-            <w:pPr>
-              <w:rPr>
-                <w:rFonts w:hint="eastAsia"/>
-              </w:rPr>
-            </w:pPr>
-          </w:p>
+          <w:p/>
         </w:tc>
         <w:tc>
           <w:tcPr>
             <w:tcW w:w="716" w:type="dxa"/>
           </w:tcPr>
-          <w:p>
-            <w:pPr>
-              <w:rPr>
-                <w:rFonts w:hint="eastAsia"/>
-              </w:rPr>
-            </w:pPr>
-          </w:p>
+          <w:p/>
         </w:tc>
         <w:tc>
           <w:tcPr>
             <w:tcW w:w="716" w:type="dxa"/>
           </w:tcPr>
-          <w:p>
-            <w:pPr>
-              <w:rPr>
-                <w:rFonts w:hint="eastAsia"/>
-              </w:rPr>
-            </w:pPr>
-          </w:p>
+          <w:p/>
         </w:tc>
         <w:tc>
           <w:tcPr>
             <w:tcW w:w="717" w:type="dxa"/>
           </w:tcPr>
-          <w:p>
-            <w:pPr>
-              <w:rPr>
-                <w:rFonts w:hint="eastAsia"/>
-              </w:rPr>
-            </w:pPr>
-          </w:p>
+          <w:p/>
         </w:tc>
         <w:tc>
           <w:tcPr>
             <w:tcW w:w="716" w:type="dxa"/>
           </w:tcPr>
-          <w:p>
-            <w:pPr>
-              <w:rPr>
-                <w:rFonts w:hint="eastAsia"/>
-              </w:rPr>
-            </w:pPr>
-          </w:p>
+          <w:p/>
         </w:tc>
         <w:tc>
           <w:tcPr>
             <w:tcW w:w="2857" w:type="dxa"/>
             <w:gridSpan w:val="3"/>
           </w:tcPr>
-          <w:p>
-            <w:pPr>
-              <w:rPr>
-                <w:rFonts w:hint="eastAsia"/>
-              </w:rPr>
-            </w:pPr>
-          </w:p>
+          <w:p/>
         </w:tc>
         <w:tc>
           <w:tcPr>
             <w:tcW w:w="1080" w:type="dxa"/>
             <w:gridSpan w:val="2"/>
           </w:tcPr>
-          <w:p>
-            <w:pPr>
-              <w:rPr>
-                <w:rFonts w:hint="eastAsia"/>
-              </w:rPr>
-            </w:pPr>
-          </w:p>
+          <w:p/>
         </w:tc>
         <w:tc>
           <w:tcPr>
             <w:tcW w:w="720" w:type="dxa"/>
           </w:tcPr>
-          <w:p>
-            <w:pPr>
-              <w:rPr>
-                <w:rFonts w:hint="eastAsia"/>
-              </w:rPr>
-            </w:pPr>
-          </w:p>
+          <w:p/>
         </w:tc>
       </w:tr>
       <w:tr>
@@ -6980,7 +6063,6 @@
           <w:p>
             <w:pPr>
               <w:rPr>
-                <w:rFonts w:hint="eastAsia"/>
                 <w:sz w:val="18"/>
                 <w:szCs w:val="18"/>
               </w:rPr>
@@ -7000,11 +6082,6 @@
             <w:tcW w:w="772" w:type="dxa"/>
           </w:tcPr>
           <w:p>
-            <w:pPr>
-              <w:rPr>
-                <w:rFonts w:hint="eastAsia"/>
-              </w:rPr>
-            </w:pPr>
             <w:r>
               <w:rPr>
                 <w:rFonts w:hint="eastAsia"/>
@@ -7024,11 +6101,6 @@
             <w:tcW w:w="716" w:type="dxa"/>
           </w:tcPr>
           <w:p>
-            <w:pPr>
-              <w:rPr>
-                <w:rFonts w:hint="eastAsia"/>
-              </w:rPr>
-            </w:pPr>
             <w:r>
               <w:rPr>
                 <w:rFonts w:hint="eastAsia"/>
@@ -7048,11 +6120,6 @@
             <w:tcW w:w="716" w:type="dxa"/>
           </w:tcPr>
           <w:p>
-            <w:pPr>
-              <w:rPr>
-                <w:rFonts w:hint="eastAsia"/>
-              </w:rPr>
-            </w:pPr>
             <w:r>
               <w:rPr>
                 <w:rFonts w:hint="eastAsia"/>
@@ -7072,11 +6139,6 @@
             <w:tcW w:w="716" w:type="dxa"/>
           </w:tcPr>
           <w:p>
-            <w:pPr>
-              <w:rPr>
-                <w:rFonts w:hint="eastAsia"/>
-              </w:rPr>
-            </w:pPr>
             <w:r>
               <w:rPr>
                 <w:rFonts w:hint="eastAsia"/>
@@ -7096,11 +6158,6 @@
             <w:tcW w:w="717" w:type="dxa"/>
           </w:tcPr>
           <w:p>
-            <w:pPr>
-              <w:rPr>
-                <w:rFonts w:hint="eastAsia"/>
-              </w:rPr>
-            </w:pPr>
             <w:r>
               <w:rPr>
                 <w:rFonts w:hint="eastAsia"/>
@@ -7120,11 +6177,6 @@
             <w:tcW w:w="716" w:type="dxa"/>
           </w:tcPr>
           <w:p>
-            <w:pPr>
-              <w:rPr>
-                <w:rFonts w:hint="eastAsia"/>
-              </w:rPr>
-            </w:pPr>
             <w:r>
               <w:rPr>
                 <w:rFonts w:hint="eastAsia"/>
@@ -7147,7 +6199,6 @@
             <w:pPr>
               <w:ind w:firstLineChars="50" w:firstLine="90"/>
               <w:rPr>
-                <w:rFonts w:hint="eastAsia"/>
                 <w:sz w:val="18"/>
                 <w:szCs w:val="18"/>
               </w:rPr>
@@ -7170,7 +6221,6 @@
             <w:pPr>
               <w:jc w:val="center"/>
               <w:rPr>
-                <w:rFonts w:hint="eastAsia"/>
                 <w:sz w:val="18"/>
                 <w:szCs w:val="18"/>
               </w:rPr>
@@ -7194,7 +6244,6 @@
             <w:pPr>
               <w:jc w:val="center"/>
               <w:rPr>
-                <w:rFonts w:hint="eastAsia"/>
                 <w:sz w:val="18"/>
                 <w:szCs w:val="18"/>
               </w:rPr>
@@ -7218,7 +6267,6 @@
             <w:pPr>
               <w:jc w:val="center"/>
               <w:rPr>
-                <w:rFonts w:hint="eastAsia"/>
                 <w:sz w:val="18"/>
                 <w:szCs w:val="18"/>
               </w:rPr>
@@ -7242,7 +6290,6 @@
           <w:p>
             <w:pPr>
               <w:rPr>
-                <w:rFonts w:hint="eastAsia"/>
                 <w:sz w:val="18"/>
                 <w:szCs w:val="18"/>
               </w:rPr>
@@ -7264,7 +6311,6 @@
           <w:p>
             <w:pPr>
               <w:rPr>
-                <w:rFonts w:hint="eastAsia"/>
                 <w:color w:val="FF0000"/>
                 <w:sz w:val="18"/>
                 <w:szCs w:val="18"/>
@@ -7288,7 +6334,6 @@
           <w:p>
             <w:pPr>
               <w:rPr>
-                <w:rFonts w:hint="eastAsia"/>
                 <w:sz w:val="18"/>
                 <w:szCs w:val="18"/>
               </w:rPr>
@@ -7302,7 +6347,6 @@
           <w:p>
             <w:pPr>
               <w:rPr>
-                <w:rFonts w:hint="eastAsia"/>
                 <w:sz w:val="18"/>
                 <w:szCs w:val="18"/>
               </w:rPr>
@@ -7316,7 +6360,6 @@
           <w:p>
             <w:pPr>
               <w:rPr>
-                <w:rFonts w:hint="eastAsia"/>
                 <w:sz w:val="18"/>
                 <w:szCs w:val="18"/>
               </w:rPr>
@@ -7330,7 +6373,6 @@
           <w:p>
             <w:pPr>
               <w:rPr>
-                <w:rFonts w:hint="eastAsia"/>
                 <w:color w:val="FF0000"/>
                 <w:sz w:val="18"/>
                 <w:szCs w:val="18"/>
@@ -7354,7 +6396,6 @@
           <w:p>
             <w:pPr>
               <w:rPr>
-                <w:rFonts w:hint="eastAsia"/>
                 <w:sz w:val="18"/>
                 <w:szCs w:val="18"/>
               </w:rPr>
@@ -7368,7 +6409,6 @@
           <w:p>
             <w:pPr>
               <w:rPr>
-                <w:rFonts w:hint="eastAsia"/>
                 <w:sz w:val="18"/>
                 <w:szCs w:val="18"/>
               </w:rPr>
@@ -7406,7 +6446,6 @@
           <w:p>
             <w:pPr>
               <w:rPr>
-                <w:rFonts w:hint="eastAsia"/>
                 <w:sz w:val="18"/>
                 <w:szCs w:val="18"/>
               </w:rPr>
@@ -7453,7 +6492,6 @@
           <w:p>
             <w:pPr>
               <w:rPr>
-                <w:rFonts w:hint="eastAsia"/>
                 <w:sz w:val="18"/>
                 <w:szCs w:val="18"/>
               </w:rPr>
@@ -7500,7 +6538,6 @@
           <w:p>
             <w:pPr>
               <w:rPr>
-                <w:rFonts w:hint="eastAsia"/>
                 <w:sz w:val="18"/>
                 <w:szCs w:val="18"/>
               </w:rPr>
@@ -7549,7 +6586,6 @@
           <w:p>
             <w:pPr>
               <w:rPr>
-                <w:rFonts w:hint="eastAsia"/>
                 <w:sz w:val="18"/>
                 <w:szCs w:val="18"/>
               </w:rPr>
@@ -7681,7 +6717,7 @@
     <w:p>
       <w:pPr>
         <w:rPr>
-          <w:rFonts w:ascii="微软雅黑" w:eastAsia="微软雅黑" w:hAnsi="微软雅黑" w:hint="eastAsia"/>
+          <w:rFonts w:ascii="微软雅黑" w:eastAsia="微软雅黑" w:hAnsi="微软雅黑"/>
           <w:sz w:val="24"/>
           <w:szCs w:val="24"/>
         </w:rPr>
@@ -7742,7 +6778,7 @@
         <w:ind w:left="227" w:firstLineChars="0" w:firstLine="0"/>
         <w:jc w:val="left"/>
         <w:rPr>
-          <w:rFonts w:ascii="微软雅黑" w:eastAsia="微软雅黑" w:hAnsi="微软雅黑" w:hint="eastAsia"/>
+          <w:rFonts w:ascii="微软雅黑" w:eastAsia="微软雅黑" w:hAnsi="微软雅黑"/>
           <w:sz w:val="24"/>
           <w:szCs w:val="24"/>
         </w:rPr>
@@ -7911,35 +6947,61 @@
         <w:jc w:val="left"/>
         <w:rPr>
           <w:rFonts w:ascii="微软雅黑" w:eastAsia="微软雅黑" w:hAnsi="微软雅黑"/>
-          <w:b/>
-          <w:sz w:val="28"/>
-          <w:szCs w:val="28"/>
-        </w:rPr>
-      </w:pPr>
-      <w:r>
-        <w:rPr>
-          <w:rFonts w:ascii="微软雅黑" w:eastAsia="微软雅黑" w:hAnsi="微软雅黑" w:hint="eastAsia"/>
-          <w:sz w:val="24"/>
-          <w:szCs w:val="24"/>
-        </w:rPr>
-        <w:t>说明</w:t>
-      </w:r>
-    </w:p>
-    <w:p>
-      <w:pPr>
-        <w:pStyle w:val="1"/>
-      </w:pPr>
-      <w:r>
-        <w:rPr>
-          <w:rFonts w:hint="eastAsia"/>
-        </w:rPr>
-        <w:t>五、</w:t>
-      </w:r>
-      <w:r>
-        <w:rPr>
-          <w:rFonts w:hint="eastAsia"/>
-        </w:rPr>
-        <w:t>用户基础功能</w:t>
+          <w:sz w:val="24"/>
+          <w:szCs w:val="24"/>
+        </w:rPr>
+      </w:pPr>
+      <w:r>
+        <w:rPr>
+          <w:rFonts w:ascii="微软雅黑" w:eastAsia="微软雅黑" w:hAnsi="微软雅黑" w:hint="eastAsia"/>
+          <w:sz w:val="24"/>
+          <w:szCs w:val="24"/>
+        </w:rPr>
+        <w:t xml:space="preserve">    </w:t>
+      </w:r>
+      <w:r>
+        <w:rPr>
+          <w:rFonts w:ascii="微软雅黑" w:eastAsia="微软雅黑" w:hAnsi="微软雅黑" w:hint="eastAsia"/>
+          <w:sz w:val="24"/>
+          <w:szCs w:val="24"/>
+        </w:rPr>
+        <w:t>充值消费系统待免费功能开放一定时间，积累了部分稳定用户之后再进行具体的需求分析，但大致按如下的方向进行开发实现收费。</w:t>
+      </w:r>
+    </w:p>
+    <w:p>
+      <w:pPr>
+        <w:pStyle w:val="a5"/>
+        <w:ind w:left="227" w:firstLineChars="0" w:firstLine="0"/>
+        <w:jc w:val="left"/>
+        <w:rPr>
+          <w:rFonts w:ascii="微软雅黑" w:eastAsia="微软雅黑" w:hAnsi="微软雅黑"/>
+          <w:sz w:val="24"/>
+          <w:szCs w:val="24"/>
+        </w:rPr>
+      </w:pPr>
+      <w:r>
+        <w:rPr>
+          <w:rFonts w:ascii="微软雅黑" w:eastAsia="微软雅黑" w:hAnsi="微软雅黑" w:hint="eastAsia"/>
+          <w:sz w:val="24"/>
+          <w:szCs w:val="24"/>
+        </w:rPr>
+        <w:t xml:space="preserve">    1. </w:t>
+      </w:r>
+      <w:r>
+        <w:rPr>
+          <w:rFonts w:ascii="微软雅黑" w:eastAsia="微软雅黑" w:hAnsi="微软雅黑" w:hint="eastAsia"/>
+          <w:sz w:val="24"/>
+          <w:szCs w:val="24"/>
+        </w:rPr>
+        <w:t>对</w:t>
+      </w:r>
+      <w:r>
+        <w:rPr>
+          <w:rFonts w:ascii="微软雅黑" w:eastAsia="微软雅黑" w:hAnsi="微软雅黑" w:hint="eastAsia"/>
+          <w:sz w:val="24"/>
+          <w:szCs w:val="24"/>
+        </w:rPr>
+        <w:t>某一种预测分析比较接近开奖结果的分析方案收费，按每看一期分析结果付多少积分点的方式进行收费；</w:t>
       </w:r>
     </w:p>
     <w:p>
@@ -7960,7 +7022,15 @@
           <w:sz w:val="24"/>
           <w:szCs w:val="24"/>
         </w:rPr>
-        <w:t>说明</w:t>
+        <w:t xml:space="preserve">    2. </w:t>
+      </w:r>
+      <w:r>
+        <w:rPr>
+          <w:rFonts w:ascii="微软雅黑" w:eastAsia="微软雅黑" w:hAnsi="微软雅黑" w:hint="eastAsia"/>
+          <w:sz w:val="24"/>
+          <w:szCs w:val="24"/>
+        </w:rPr>
+        <w:t>对部分分析结果进行按时间付积分点的方式进行收费等。</w:t>
       </w:r>
     </w:p>
     <w:p>
@@ -7971,13 +7041,125 @@
         <w:rPr>
           <w:rFonts w:hint="eastAsia"/>
         </w:rPr>
-        <w:t>六、</w:t>
+        <w:t>五、</w:t>
       </w:r>
       <w:r>
         <w:rPr>
           <w:rFonts w:hint="eastAsia"/>
         </w:rPr>
-        <w:t>资讯</w:t>
+        <w:t>用户基础功能</w:t>
+      </w:r>
+    </w:p>
+    <w:p>
+      <w:pPr>
+        <w:pStyle w:val="a5"/>
+        <w:ind w:left="227" w:firstLineChars="0" w:firstLine="0"/>
+        <w:jc w:val="left"/>
+        <w:rPr>
+          <w:rFonts w:ascii="微软雅黑" w:eastAsia="微软雅黑" w:hAnsi="微软雅黑"/>
+          <w:sz w:val="24"/>
+          <w:szCs w:val="24"/>
+        </w:rPr>
+      </w:pPr>
+      <w:r>
+        <w:rPr>
+          <w:rFonts w:ascii="微软雅黑" w:eastAsia="微软雅黑" w:hAnsi="微软雅黑" w:hint="eastAsia"/>
+          <w:sz w:val="24"/>
+          <w:szCs w:val="24"/>
+        </w:rPr>
+        <w:t xml:space="preserve">    </w:t>
+      </w:r>
+      <w:r>
+        <w:rPr>
+          <w:rFonts w:ascii="微软雅黑" w:eastAsia="微软雅黑" w:hAnsi="微软雅黑" w:hint="eastAsia"/>
+          <w:sz w:val="24"/>
+          <w:szCs w:val="24"/>
+        </w:rPr>
+        <w:t>用户基础功能包含如下几个功能：注册，登录</w:t>
+      </w:r>
+      <w:r>
+        <w:rPr>
+          <w:rFonts w:ascii="微软雅黑" w:eastAsia="微软雅黑" w:hAnsi="微软雅黑" w:hint="eastAsia"/>
+          <w:sz w:val="24"/>
+          <w:szCs w:val="24"/>
+        </w:rPr>
+        <w:t>，忘记密码</w:t>
+      </w:r>
+      <w:r>
+        <w:rPr>
+          <w:rFonts w:ascii="微软雅黑" w:eastAsia="微软雅黑" w:hAnsi="微软雅黑" w:hint="eastAsia"/>
+          <w:sz w:val="24"/>
+          <w:szCs w:val="24"/>
+        </w:rPr>
+        <w:t>，修改资料</w:t>
+      </w:r>
+      <w:r>
+        <w:rPr>
+          <w:rFonts w:ascii="微软雅黑" w:eastAsia="微软雅黑" w:hAnsi="微软雅黑" w:hint="eastAsia"/>
+          <w:sz w:val="24"/>
+          <w:szCs w:val="24"/>
+        </w:rPr>
+        <w:t>，修改密码</w:t>
+      </w:r>
+      <w:r>
+        <w:rPr>
+          <w:rFonts w:ascii="微软雅黑" w:eastAsia="微软雅黑" w:hAnsi="微软雅黑" w:hint="eastAsia"/>
+          <w:sz w:val="24"/>
+          <w:szCs w:val="24"/>
+        </w:rPr>
+        <w:t>，认证邮箱</w:t>
+      </w:r>
+      <w:r>
+        <w:rPr>
+          <w:rFonts w:ascii="微软雅黑" w:eastAsia="微软雅黑" w:hAnsi="微软雅黑" w:hint="eastAsia"/>
+          <w:sz w:val="24"/>
+          <w:szCs w:val="24"/>
+        </w:rPr>
+        <w:t>。</w:t>
+      </w:r>
+    </w:p>
+    <w:p>
+      <w:pPr>
+        <w:pStyle w:val="a5"/>
+        <w:ind w:left="227" w:firstLineChars="0" w:firstLine="0"/>
+        <w:jc w:val="left"/>
+        <w:rPr>
+          <w:rFonts w:ascii="微软雅黑" w:eastAsia="微软雅黑" w:hAnsi="微软雅黑"/>
+          <w:sz w:val="24"/>
+          <w:szCs w:val="24"/>
+        </w:rPr>
+      </w:pPr>
+      <w:r>
+        <w:rPr>
+          <w:rFonts w:ascii="微软雅黑" w:eastAsia="微软雅黑" w:hAnsi="微软雅黑" w:hint="eastAsia"/>
+          <w:sz w:val="24"/>
+          <w:szCs w:val="24"/>
+        </w:rPr>
+        <w:t xml:space="preserve">    </w:t>
+      </w:r>
+      <w:r>
+        <w:rPr>
+          <w:rFonts w:ascii="微软雅黑" w:eastAsia="微软雅黑" w:hAnsi="微软雅黑" w:hint="eastAsia"/>
+          <w:sz w:val="24"/>
+          <w:szCs w:val="24"/>
+        </w:rPr>
+        <w:t>注册包含的主要属性为：登录名（只能使用邮箱或手机号）、用户名</w:t>
+      </w:r>
+      <w:r>
+        <w:rPr>
+          <w:rFonts w:ascii="微软雅黑" w:eastAsia="微软雅黑" w:hAnsi="微软雅黑" w:hint="eastAsia"/>
+          <w:sz w:val="24"/>
+          <w:szCs w:val="24"/>
+        </w:rPr>
+        <w:t>、</w:t>
+      </w:r>
+      <w:r>
+        <w:rPr>
+          <w:rFonts w:ascii="微软雅黑" w:eastAsia="微软雅黑" w:hAnsi="微软雅黑" w:hint="eastAsia"/>
+          <w:sz w:val="24"/>
+          <w:szCs w:val="24"/>
+        </w:rPr>
+        <w:t>密码；实现快速注册，免去用户的注册繁琐程度。</w:t>
       </w:r>
     </w:p>
     <w:p>
@@ -7998,7 +7180,63 @@
           <w:sz w:val="24"/>
           <w:szCs w:val="24"/>
         </w:rPr>
-        <w:t>说明</w:t>
+        <w:t xml:space="preserve">    </w:t>
+      </w:r>
+      <w:r>
+        <w:rPr>
+          <w:rFonts w:ascii="微软雅黑" w:eastAsia="微软雅黑" w:hAnsi="微软雅黑" w:hint="eastAsia"/>
+          <w:sz w:val="24"/>
+          <w:szCs w:val="24"/>
+        </w:rPr>
+        <w:t>修改资料功能包含用户的</w:t>
+      </w:r>
+      <w:r>
+        <w:rPr>
+          <w:rFonts w:ascii="微软雅黑" w:eastAsia="微软雅黑" w:hAnsi="微软雅黑" w:hint="eastAsia"/>
+          <w:sz w:val="24"/>
+          <w:szCs w:val="24"/>
+        </w:rPr>
+        <w:t>以下</w:t>
+      </w:r>
+      <w:r>
+        <w:rPr>
+          <w:rFonts w:ascii="微软雅黑" w:eastAsia="微软雅黑" w:hAnsi="微软雅黑" w:hint="eastAsia"/>
+          <w:sz w:val="24"/>
+          <w:szCs w:val="24"/>
+        </w:rPr>
+        <w:t>属性，包含：</w:t>
+      </w:r>
+      <w:r>
+        <w:rPr>
+          <w:rFonts w:ascii="微软雅黑" w:eastAsia="微软雅黑" w:hAnsi="微软雅黑" w:hint="eastAsia"/>
+          <w:sz w:val="24"/>
+          <w:szCs w:val="24"/>
+        </w:rPr>
+        <w:t>用户名、</w:t>
+      </w:r>
+      <w:r>
+        <w:rPr>
+          <w:rFonts w:ascii="微软雅黑" w:eastAsia="微软雅黑" w:hAnsi="微软雅黑" w:hint="eastAsia"/>
+          <w:sz w:val="24"/>
+          <w:szCs w:val="24"/>
+        </w:rPr>
+        <w:t>性别、头像、QQ、手机号、生日、所在地。</w:t>
+      </w:r>
+      <w:r>
+        <w:rPr>
+          <w:rFonts w:ascii="微软雅黑" w:eastAsia="微软雅黑" w:hAnsi="微软雅黑" w:hint="eastAsia"/>
+          <w:sz w:val="24"/>
+          <w:szCs w:val="24"/>
+        </w:rPr>
+        <w:t>除了用户的可修改属性外，用户还包含以下属性</w:t>
+      </w:r>
+      <w:r>
+        <w:rPr>
+          <w:rFonts w:ascii="微软雅黑" w:eastAsia="微软雅黑" w:hAnsi="微软雅黑" w:hint="eastAsia"/>
+          <w:sz w:val="24"/>
+          <w:szCs w:val="24"/>
+        </w:rPr>
+        <w:t>：经验值、等级、积分点。</w:t>
       </w:r>
     </w:p>
     <w:p>
@@ -8009,13 +7247,138 @@
         <w:rPr>
           <w:rFonts w:hint="eastAsia"/>
         </w:rPr>
-        <w:t>七、</w:t>
+        <w:lastRenderedPageBreak/>
+        <w:t>六、</w:t>
       </w:r>
       <w:r>
         <w:rPr>
           <w:rFonts w:hint="eastAsia"/>
         </w:rPr>
-        <w:t>后台运营系统</w:t>
+        <w:t>资讯</w:t>
+      </w:r>
+    </w:p>
+    <w:p>
+      <w:pPr>
+        <w:pStyle w:val="a5"/>
+        <w:ind w:left="227" w:firstLineChars="0" w:firstLine="0"/>
+        <w:jc w:val="left"/>
+        <w:rPr>
+          <w:rFonts w:ascii="微软雅黑" w:eastAsia="微软雅黑" w:hAnsi="微软雅黑" w:hint="eastAsia"/>
+          <w:sz w:val="24"/>
+          <w:szCs w:val="24"/>
+        </w:rPr>
+      </w:pPr>
+      <w:r>
+        <w:rPr>
+          <w:rFonts w:ascii="微软雅黑" w:eastAsia="微软雅黑" w:hAnsi="微软雅黑" w:hint="eastAsia"/>
+          <w:sz w:val="24"/>
+          <w:szCs w:val="24"/>
+        </w:rPr>
+        <w:tab/>
+        <w:t xml:space="preserve">   </w:t>
+      </w:r>
+      <w:r>
+        <w:rPr>
+          <w:rFonts w:ascii="微软雅黑" w:eastAsia="微软雅黑" w:hAnsi="微软雅黑" w:hint="eastAsia"/>
+          <w:sz w:val="24"/>
+          <w:szCs w:val="24"/>
+        </w:rPr>
+        <w:t>资讯的分类大致分为网络杂谈类、</w:t>
+      </w:r>
+      <w:r>
+        <w:rPr>
+          <w:rFonts w:ascii="微软雅黑" w:eastAsia="微软雅黑" w:hAnsi="微软雅黑" w:hint="eastAsia"/>
+          <w:sz w:val="24"/>
+          <w:szCs w:val="24"/>
+        </w:rPr>
+        <w:t>网络赚钱类、28游戏分析类、28游戏类（实则为软文广告，可收费的）。</w:t>
+      </w:r>
+    </w:p>
+    <w:p>
+      <w:pPr>
+        <w:pStyle w:val="a5"/>
+        <w:ind w:left="227" w:firstLineChars="0" w:firstLine="0"/>
+        <w:jc w:val="left"/>
+        <w:rPr>
+          <w:rFonts w:ascii="微软雅黑" w:eastAsia="微软雅黑" w:hAnsi="微软雅黑" w:hint="eastAsia"/>
+          <w:sz w:val="24"/>
+          <w:szCs w:val="24"/>
+        </w:rPr>
+      </w:pPr>
+      <w:r>
+        <w:rPr>
+          <w:rFonts w:ascii="微软雅黑" w:eastAsia="微软雅黑" w:hAnsi="微软雅黑" w:hint="eastAsia"/>
+          <w:sz w:val="24"/>
+          <w:szCs w:val="24"/>
+        </w:rPr>
+        <w:tab/>
+        <w:t xml:space="preserve">   </w:t>
+      </w:r>
+      <w:r>
+        <w:rPr>
+          <w:rFonts w:ascii="微软雅黑" w:eastAsia="微软雅黑" w:hAnsi="微软雅黑" w:hint="eastAsia"/>
+          <w:sz w:val="24"/>
+          <w:szCs w:val="24"/>
+        </w:rPr>
+        <w:t>在首页开辟以上各类资讯对应的显示区域和广告展示区域。</w:t>
+      </w:r>
+    </w:p>
+    <w:p>
+      <w:pPr>
+        <w:pStyle w:val="a5"/>
+        <w:ind w:left="227" w:firstLineChars="0" w:firstLine="0"/>
+        <w:jc w:val="left"/>
+        <w:rPr>
+          <w:rFonts w:ascii="微软雅黑" w:eastAsia="微软雅黑" w:hAnsi="微软雅黑" w:hint="eastAsia"/>
+          <w:sz w:val="24"/>
+          <w:szCs w:val="24"/>
+        </w:rPr>
+      </w:pPr>
+      <w:r>
+        <w:rPr>
+          <w:rFonts w:ascii="微软雅黑" w:eastAsia="微软雅黑" w:hAnsi="微软雅黑" w:hint="eastAsia"/>
+          <w:sz w:val="24"/>
+          <w:szCs w:val="24"/>
+        </w:rPr>
+        <w:tab/>
+        <w:t xml:space="preserve">   </w:t>
+      </w:r>
+      <w:r>
+        <w:rPr>
+          <w:rFonts w:ascii="微软雅黑" w:eastAsia="微软雅黑" w:hAnsi="微软雅黑" w:hint="eastAsia"/>
+          <w:sz w:val="24"/>
+          <w:szCs w:val="24"/>
+        </w:rPr>
+        <w:t>首页还要设计放置28游戏网站广告的投放区域。</w:t>
+      </w:r>
+    </w:p>
+    <w:p>
+      <w:pPr>
+        <w:pStyle w:val="a5"/>
+        <w:ind w:left="227" w:firstLineChars="0" w:firstLine="0"/>
+        <w:jc w:val="left"/>
+        <w:rPr>
+          <w:rFonts w:ascii="微软雅黑" w:eastAsia="微软雅黑" w:hAnsi="微软雅黑" w:hint="eastAsia"/>
+          <w:sz w:val="24"/>
+          <w:szCs w:val="24"/>
+        </w:rPr>
+      </w:pPr>
+      <w:r>
+        <w:rPr>
+          <w:rFonts w:ascii="微软雅黑" w:eastAsia="微软雅黑" w:hAnsi="微软雅黑" w:hint="eastAsia"/>
+          <w:sz w:val="24"/>
+          <w:szCs w:val="24"/>
+        </w:rPr>
+        <w:tab/>
+        <w:t xml:space="preserve">   </w:t>
+      </w:r>
+      <w:r>
+        <w:rPr>
+          <w:rFonts w:ascii="微软雅黑" w:eastAsia="微软雅黑" w:hAnsi="微软雅黑" w:hint="eastAsia"/>
+          <w:sz w:val="24"/>
+          <w:szCs w:val="24"/>
+        </w:rPr>
+        <w:t>资讯还包含频道页，详细页。</w:t>
       </w:r>
     </w:p>
     <w:p>
@@ -8036,7 +7399,87 @@
           <w:sz w:val="24"/>
           <w:szCs w:val="24"/>
         </w:rPr>
-        <w:t>说明</w:t>
+        <w:tab/>
+        <w:t xml:space="preserve">  </w:t>
+      </w:r>
+      <w:r>
+        <w:rPr>
+          <w:rFonts w:ascii="微软雅黑" w:eastAsia="微软雅黑" w:hAnsi="微软雅黑" w:hint="eastAsia"/>
+          <w:sz w:val="24"/>
+          <w:szCs w:val="24"/>
+        </w:rPr>
+        <w:t xml:space="preserve"> </w:t>
+      </w:r>
+      <w:r>
+        <w:rPr>
+          <w:rFonts w:ascii="微软雅黑" w:eastAsia="微软雅黑" w:hAnsi="微软雅黑" w:hint="eastAsia"/>
+          <w:sz w:val="24"/>
+          <w:szCs w:val="24"/>
+        </w:rPr>
+        <w:t>资讯的产生方式分为后台管理系统发布，自动抓取，用户发表，广告产生者提供。</w:t>
+      </w:r>
+    </w:p>
+    <w:p>
+      <w:pPr>
+        <w:pStyle w:val="1"/>
+      </w:pPr>
+      <w:r>
+        <w:rPr>
+          <w:rFonts w:hint="eastAsia"/>
+        </w:rPr>
+        <w:t>七、</w:t>
+      </w:r>
+      <w:r>
+        <w:rPr>
+          <w:rFonts w:hint="eastAsia"/>
+        </w:rPr>
+        <w:t>后台运营系统</w:t>
+      </w:r>
+    </w:p>
+    <w:p>
+      <w:pPr>
+        <w:pStyle w:val="a5"/>
+        <w:ind w:left="227" w:firstLineChars="0" w:firstLine="0"/>
+        <w:jc w:val="left"/>
+        <w:rPr>
+          <w:rFonts w:ascii="微软雅黑" w:eastAsia="微软雅黑" w:hAnsi="微软雅黑"/>
+          <w:b/>
+          <w:sz w:val="28"/>
+          <w:szCs w:val="28"/>
+        </w:rPr>
+      </w:pPr>
+      <w:r>
+        <w:rPr>
+          <w:rFonts w:ascii="微软雅黑" w:eastAsia="微软雅黑" w:hAnsi="微软雅黑" w:hint="eastAsia"/>
+          <w:sz w:val="24"/>
+          <w:szCs w:val="24"/>
+        </w:rPr>
+        <w:tab/>
+        <w:t xml:space="preserve">   </w:t>
+      </w:r>
+      <w:r>
+        <w:rPr>
+          <w:rFonts w:ascii="微软雅黑" w:eastAsia="微软雅黑" w:hAnsi="微软雅黑" w:hint="eastAsia"/>
+          <w:sz w:val="24"/>
+          <w:szCs w:val="24"/>
+        </w:rPr>
+        <w:t>后台运营系统的设计开发分两步走，</w:t>
+      </w:r>
+      <w:r>
+        <w:rPr>
+          <w:rFonts w:ascii="微软雅黑" w:eastAsia="微软雅黑" w:hAnsi="微软雅黑" w:hint="eastAsia"/>
+          <w:sz w:val="24"/>
+          <w:szCs w:val="24"/>
+        </w:rPr>
+        <w:t>第一步完成管理员登陆，查询用户数据，查询充值消费数据，查询充值卡数据，查询资讯浏览数据，发布资讯，管理资讯功能；</w:t>
+      </w:r>
+      <w:r>
+        <w:rPr>
+          <w:rFonts w:ascii="微软雅黑" w:eastAsia="微软雅黑" w:hAnsi="微软雅黑" w:hint="eastAsia"/>
+          <w:sz w:val="24"/>
+          <w:szCs w:val="24"/>
+        </w:rPr>
+        <w:t>第二步再细化管理员，后台系统用户的功能，包括权限控制，角色，总的控制面板功能，适当的完善以抽成独立的产品模块。</w:t>
       </w:r>
     </w:p>
     <w:sectPr>
@@ -8092,7 +7535,7 @@
               <w:noProof/>
               <w:lang w:val="zh-CN"/>
             </w:rPr>
-            <w:t>8</w:t>
+            <w:t>9</w:t>
           </w:r>
         </w:fldSimple>
       </w:p>

</xml_diff>